<commit_message>
CDC correction on reports
</commit_message>
<xml_diff>
--- a/report/strokes_analysis.docx
+++ b/report/strokes_analysis.docx
@@ -309,7 +309,25 @@
           <w:spacing w:val="2"/>
           <w:shd w:val="clear" w:color="auto" w:fill="FFFFFF"/>
         </w:rPr>
-        <w:t xml:space="preserve">a CNC, los derrames cerebrales fueron la 5ta causa prevalente de muertes en E.U. en el 2020. Derivado de la importancia del tema, se realizó una investigación para detectar casos probables de sufrir un derrame con base en diversas </w:t>
+        <w:t>a C</w:t>
+      </w:r>
+      <w:r>
+        <w:rPr>
+          <w:rFonts w:ascii="Avenir Next LT Pro" w:hAnsi="Avenir Next LT Pro" w:cs="Lucida Sans Unicode"/>
+          <w:color w:val="404040" w:themeColor="text1" w:themeTint="BF"/>
+          <w:spacing w:val="2"/>
+          <w:shd w:val="clear" w:color="auto" w:fill="FFFFFF"/>
+        </w:rPr>
+        <w:t>D</w:t>
+      </w:r>
+      <w:r>
+        <w:rPr>
+          <w:rFonts w:ascii="Avenir Next LT Pro" w:hAnsi="Avenir Next LT Pro" w:cs="Lucida Sans Unicode"/>
+          <w:color w:val="404040" w:themeColor="text1" w:themeTint="BF"/>
+          <w:spacing w:val="2"/>
+          <w:shd w:val="clear" w:color="auto" w:fill="FFFFFF"/>
+        </w:rPr>
+        <w:t xml:space="preserve">C, los derrames cerebrales fueron la 5ta causa prevalente de muertes en E.U. en el 2020. Derivado de la importancia del tema, se realizó una investigación para detectar casos probables de sufrir un derrame con base en diversas </w:t>
       </w:r>
       <w:r>
         <w:rPr>
@@ -761,7 +779,25 @@
           <w:spacing w:val="2"/>
           <w:shd w:val="clear" w:color="auto" w:fill="FFFFFF"/>
         </w:rPr>
-        <w:t xml:space="preserve"> la CNC, fueron la 5ta causa </w:t>
+        <w:t xml:space="preserve"> la C</w:t>
+      </w:r>
+      <w:r>
+        <w:rPr>
+          <w:rFonts w:ascii="Avenir Next LT Pro" w:hAnsi="Avenir Next LT Pro" w:cs="Lucida Sans Unicode"/>
+          <w:color w:val="404040" w:themeColor="text1" w:themeTint="BF"/>
+          <w:spacing w:val="2"/>
+          <w:shd w:val="clear" w:color="auto" w:fill="FFFFFF"/>
+        </w:rPr>
+        <w:t>D</w:t>
+      </w:r>
+      <w:r>
+        <w:rPr>
+          <w:rFonts w:ascii="Avenir Next LT Pro" w:hAnsi="Avenir Next LT Pro" w:cs="Lucida Sans Unicode"/>
+          <w:color w:val="404040" w:themeColor="text1" w:themeTint="BF"/>
+          <w:spacing w:val="2"/>
+          <w:shd w:val="clear" w:color="auto" w:fill="FFFFFF"/>
+        </w:rPr>
+        <w:t xml:space="preserve">C, fueron la 5ta causa </w:t>
       </w:r>
       <w:r>
         <w:rPr>
@@ -1363,59 +1399,8 @@
                 <w:spacing w:val="2"/>
                 <w:shd w:val="clear" w:color="auto" w:fill="FFFFFF"/>
               </w:rPr>
-              <w:t xml:space="preserve">Male, </w:t>
+              <w:t>Male, Female, or Other</w:t>
             </w:r>
-            <w:proofErr w:type="spellStart"/>
-            <w:r>
-              <w:rPr>
-                <w:rFonts w:ascii="Avenir Next LT Pro" w:hAnsi="Avenir Next LT Pro" w:cs="Lucida Sans Unicode"/>
-                <w:color w:val="404040" w:themeColor="text1" w:themeTint="BF"/>
-                <w:spacing w:val="2"/>
-                <w:shd w:val="clear" w:color="auto" w:fill="FFFFFF"/>
-              </w:rPr>
-              <w:t>Female</w:t>
-            </w:r>
-            <w:proofErr w:type="spellEnd"/>
-            <w:r>
-              <w:rPr>
-                <w:rFonts w:ascii="Avenir Next LT Pro" w:hAnsi="Avenir Next LT Pro" w:cs="Lucida Sans Unicode"/>
-                <w:color w:val="404040" w:themeColor="text1" w:themeTint="BF"/>
-                <w:spacing w:val="2"/>
-                <w:shd w:val="clear" w:color="auto" w:fill="FFFFFF"/>
-              </w:rPr>
-              <w:t xml:space="preserve">, </w:t>
-            </w:r>
-            <w:proofErr w:type="spellStart"/>
-            <w:r>
-              <w:rPr>
-                <w:rFonts w:ascii="Avenir Next LT Pro" w:hAnsi="Avenir Next LT Pro" w:cs="Lucida Sans Unicode"/>
-                <w:color w:val="404040" w:themeColor="text1" w:themeTint="BF"/>
-                <w:spacing w:val="2"/>
-                <w:shd w:val="clear" w:color="auto" w:fill="FFFFFF"/>
-              </w:rPr>
-              <w:t>or</w:t>
-            </w:r>
-            <w:proofErr w:type="spellEnd"/>
-            <w:r>
-              <w:rPr>
-                <w:rFonts w:ascii="Avenir Next LT Pro" w:hAnsi="Avenir Next LT Pro" w:cs="Lucida Sans Unicode"/>
-                <w:color w:val="404040" w:themeColor="text1" w:themeTint="BF"/>
-                <w:spacing w:val="2"/>
-                <w:shd w:val="clear" w:color="auto" w:fill="FFFFFF"/>
-              </w:rPr>
-              <w:t xml:space="preserve"> </w:t>
-            </w:r>
-            <w:proofErr w:type="spellStart"/>
-            <w:r>
-              <w:rPr>
-                <w:rFonts w:ascii="Avenir Next LT Pro" w:hAnsi="Avenir Next LT Pro" w:cs="Lucida Sans Unicode"/>
-                <w:color w:val="404040" w:themeColor="text1" w:themeTint="BF"/>
-                <w:spacing w:val="2"/>
-                <w:shd w:val="clear" w:color="auto" w:fill="FFFFFF"/>
-              </w:rPr>
-              <w:t>Other</w:t>
-            </w:r>
-            <w:proofErr w:type="spellEnd"/>
           </w:p>
           <w:p>
             <w:pPr>
@@ -2194,20 +2179,8 @@
                 <w:shd w:val="clear" w:color="auto" w:fill="FFFFFF"/>
                 <w:lang w:val="en-US"/>
               </w:rPr>
-              <w:t xml:space="preserve">Rural o </w:t>
+              <w:t>Rural o Urbano</w:t>
             </w:r>
-            <w:proofErr w:type="spellStart"/>
-            <w:r>
-              <w:rPr>
-                <w:rFonts w:ascii="Avenir Next LT Pro" w:hAnsi="Avenir Next LT Pro" w:cs="Lucida Sans Unicode"/>
-                <w:color w:val="A6A6A6" w:themeColor="background1" w:themeShade="A6"/>
-                <w:spacing w:val="2"/>
-                <w:shd w:val="clear" w:color="auto" w:fill="FFFFFF"/>
-                <w:lang w:val="en-US"/>
-              </w:rPr>
-              <w:t>Urbano</w:t>
-            </w:r>
-            <w:proofErr w:type="spellEnd"/>
           </w:p>
         </w:tc>
       </w:tr>
@@ -2233,7 +2206,6 @@
                 <w:shd w:val="clear" w:color="auto" w:fill="FFFFFF"/>
               </w:rPr>
             </w:pPr>
-            <w:proofErr w:type="spellStart"/>
             <w:r>
               <w:rPr>
                 <w:rFonts w:ascii="Avenir Next LT Pro" w:hAnsi="Avenir Next LT Pro" w:cs="Lucida Sans Unicode"/>
@@ -2245,7 +2217,6 @@
               </w:rPr>
               <w:t>avg_glucose_level</w:t>
             </w:r>
-            <w:proofErr w:type="spellEnd"/>
           </w:p>
           <w:p>
             <w:pPr>
@@ -2456,7 +2427,6 @@
                 <w:shd w:val="clear" w:color="auto" w:fill="FFFFFF"/>
               </w:rPr>
             </w:pPr>
-            <w:proofErr w:type="spellStart"/>
             <w:r>
               <w:rPr>
                 <w:rFonts w:ascii="Avenir Next LT Pro" w:hAnsi="Avenir Next LT Pro" w:cs="Lucida Sans Unicode"/>
@@ -2464,49 +2434,8 @@
                 <w:spacing w:val="2"/>
                 <w:shd w:val="clear" w:color="auto" w:fill="FFFFFF"/>
               </w:rPr>
-              <w:t>Body</w:t>
+              <w:t>Body mass index</w:t>
             </w:r>
-            <w:proofErr w:type="spellEnd"/>
-            <w:r>
-              <w:rPr>
-                <w:rFonts w:ascii="Avenir Next LT Pro" w:hAnsi="Avenir Next LT Pro" w:cs="Lucida Sans Unicode"/>
-                <w:color w:val="404040" w:themeColor="text1" w:themeTint="BF"/>
-                <w:spacing w:val="2"/>
-                <w:shd w:val="clear" w:color="auto" w:fill="FFFFFF"/>
-              </w:rPr>
-              <w:t xml:space="preserve"> </w:t>
-            </w:r>
-            <w:proofErr w:type="spellStart"/>
-            <w:r>
-              <w:rPr>
-                <w:rFonts w:ascii="Avenir Next LT Pro" w:hAnsi="Avenir Next LT Pro" w:cs="Lucida Sans Unicode"/>
-                <w:color w:val="404040" w:themeColor="text1" w:themeTint="BF"/>
-                <w:spacing w:val="2"/>
-                <w:shd w:val="clear" w:color="auto" w:fill="FFFFFF"/>
-              </w:rPr>
-              <w:t>mass</w:t>
-            </w:r>
-            <w:proofErr w:type="spellEnd"/>
-            <w:r>
-              <w:rPr>
-                <w:rFonts w:ascii="Avenir Next LT Pro" w:hAnsi="Avenir Next LT Pro" w:cs="Lucida Sans Unicode"/>
-                <w:color w:val="404040" w:themeColor="text1" w:themeTint="BF"/>
-                <w:spacing w:val="2"/>
-                <w:shd w:val="clear" w:color="auto" w:fill="FFFFFF"/>
-              </w:rPr>
-              <w:t xml:space="preserve"> </w:t>
-            </w:r>
-            <w:proofErr w:type="spellStart"/>
-            <w:r>
-              <w:rPr>
-                <w:rFonts w:ascii="Avenir Next LT Pro" w:hAnsi="Avenir Next LT Pro" w:cs="Lucida Sans Unicode"/>
-                <w:color w:val="404040" w:themeColor="text1" w:themeTint="BF"/>
-                <w:spacing w:val="2"/>
-                <w:shd w:val="clear" w:color="auto" w:fill="FFFFFF"/>
-              </w:rPr>
-              <w:t>index</w:t>
-            </w:r>
-            <w:proofErr w:type="spellEnd"/>
           </w:p>
           <w:p>
             <w:pPr>
@@ -2552,7 +2481,6 @@
                 <w:shd w:val="clear" w:color="auto" w:fill="FFFFFF"/>
               </w:rPr>
             </w:pPr>
-            <w:proofErr w:type="gramStart"/>
             <w:r>
               <w:rPr>
                 <w:rFonts w:ascii="Avenir Next LT Pro" w:hAnsi="Avenir Next LT Pro" w:cs="Lucida Sans Unicode"/>
@@ -2562,19 +2490,7 @@
                 <w:spacing w:val="2"/>
                 <w:shd w:val="clear" w:color="auto" w:fill="FFFFFF"/>
               </w:rPr>
-              <w:t>smoking</w:t>
-            </w:r>
-            <w:proofErr w:type="gramEnd"/>
-            <w:r>
-              <w:rPr>
-                <w:rFonts w:ascii="Avenir Next LT Pro" w:hAnsi="Avenir Next LT Pro" w:cs="Lucida Sans Unicode"/>
-                <w:b/>
-                <w:bCs/>
-                <w:color w:val="404040" w:themeColor="text1" w:themeTint="BF"/>
-                <w:spacing w:val="2"/>
-                <w:shd w:val="clear" w:color="auto" w:fill="FFFFFF"/>
-              </w:rPr>
-              <w:t>_status</w:t>
+              <w:t>smoking_status</w:t>
             </w:r>
           </w:p>
           <w:p>
@@ -3221,27 +3137,7 @@
           <w:spacing w:val="2"/>
           <w:shd w:val="clear" w:color="auto" w:fill="FFFFFF"/>
         </w:rPr>
-        <w:t xml:space="preserve">notamos un gran desbalance en la base: Existen 4677 registros con valor 0 (95.72% de la base después de las previas correcciones) y 209 con valor 1 (4.28%). El desbalance en la variable objetivo puede generar modelos muy poco útiles para predecir adecuadamente las categorías con baja representación. Dado que es de gran interés predecir correctamente aquellos casos que sí son susceptibles (es decir, la clase con menos representación), se optó por </w:t>
-      </w:r>
-      <w:proofErr w:type="spellStart"/>
-      <w:r>
-        <w:rPr>
-          <w:rFonts w:ascii="Avenir Next LT Pro" w:hAnsi="Avenir Next LT Pro" w:cs="Lucida Sans Unicode"/>
-          <w:color w:val="404040" w:themeColor="text1" w:themeTint="BF"/>
-          <w:spacing w:val="2"/>
-          <w:shd w:val="clear" w:color="auto" w:fill="FFFFFF"/>
-        </w:rPr>
-        <w:t>rebalancear</w:t>
-      </w:r>
-      <w:proofErr w:type="spellEnd"/>
-      <w:r>
-        <w:rPr>
-          <w:rFonts w:ascii="Avenir Next LT Pro" w:hAnsi="Avenir Next LT Pro" w:cs="Lucida Sans Unicode"/>
-          <w:color w:val="404040" w:themeColor="text1" w:themeTint="BF"/>
-          <w:spacing w:val="2"/>
-          <w:shd w:val="clear" w:color="auto" w:fill="FFFFFF"/>
-        </w:rPr>
-        <w:t xml:space="preserve"> la base. </w:t>
+        <w:t xml:space="preserve">notamos un gran desbalance en la base: Existen 4677 registros con valor 0 (95.72% de la base después de las previas correcciones) y 209 con valor 1 (4.28%). El desbalance en la variable objetivo puede generar modelos muy poco útiles para predecir adecuadamente las categorías con baja representación. Dado que es de gran interés predecir correctamente aquellos casos que sí son susceptibles (es decir, la clase con menos representación), se optó por rebalancear la base. </w:t>
       </w:r>
     </w:p>
     <w:p>
@@ -3565,7 +3461,6 @@
                                   <w:lang w:val="es-ES"/>
                                 </w:rPr>
                               </w:pPr>
-                              <w:proofErr w:type="spellStart"/>
                               <w:r>
                                 <w:rPr>
                                   <w:sz w:val="18"/>
@@ -3574,7 +3469,6 @@
                                 </w:rPr>
                                 <w:t>Rebalanceando</w:t>
                               </w:r>
-                              <w:proofErr w:type="spellEnd"/>
                               <w:r>
                                 <w:rPr>
                                   <w:sz w:val="20"/>
@@ -3818,17 +3712,7 @@
           <w:spacing w:val="2"/>
           <w:shd w:val="clear" w:color="auto" w:fill="FFFFFF"/>
         </w:rPr>
-        <w:t xml:space="preserve"> y las demás variables. Dentro de las variables discretas, podemos ver </w:t>
-      </w:r>
-      <w:proofErr w:type="gramStart"/>
-      <w:r>
-        <w:rPr>
-          <w:rFonts w:ascii="Avenir Next LT Pro" w:hAnsi="Avenir Next LT Pro" w:cs="Lucida Sans Unicode"/>
-          <w:color w:val="404040" w:themeColor="text1" w:themeTint="BF"/>
-          <w:spacing w:val="2"/>
-          <w:shd w:val="clear" w:color="auto" w:fill="FFFFFF"/>
-        </w:rPr>
-        <w:t xml:space="preserve">que  </w:t>
+        <w:t xml:space="preserve"> y las demás variables. Dentro de las variables discretas, podemos ver que  </w:t>
       </w:r>
       <w:r>
         <w:rPr>
@@ -3839,19 +3723,7 @@
           <w:spacing w:val="2"/>
           <w:shd w:val="clear" w:color="auto" w:fill="FFFFFF"/>
         </w:rPr>
-        <w:t>heart</w:t>
-      </w:r>
-      <w:proofErr w:type="gramEnd"/>
-      <w:r>
-        <w:rPr>
-          <w:rFonts w:ascii="Avenir Next LT Pro" w:hAnsi="Avenir Next LT Pro" w:cs="Lucida Sans Unicode"/>
-          <w:i/>
-          <w:iCs/>
-          <w:color w:val="404040" w:themeColor="text1" w:themeTint="BF"/>
-          <w:spacing w:val="2"/>
-          <w:shd w:val="clear" w:color="auto" w:fill="FFFFFF"/>
-        </w:rPr>
-        <w:t>_disease</w:t>
+        <w:t>heart_disease</w:t>
       </w:r>
       <w:r>
         <w:rPr>
@@ -4446,7 +4318,6 @@
         </w:rPr>
         <w:t xml:space="preserve">, </w:t>
       </w:r>
-      <w:proofErr w:type="gramStart"/>
       <w:r>
         <w:rPr>
           <w:rFonts w:ascii="Avenir Next LT Pro" w:hAnsi="Avenir Next LT Pro" w:cs="Lucida Sans Unicode"/>
@@ -4456,19 +4327,7 @@
           <w:spacing w:val="2"/>
           <w:shd w:val="clear" w:color="auto" w:fill="FFFFFF"/>
         </w:rPr>
-        <w:t>smoking</w:t>
-      </w:r>
-      <w:proofErr w:type="gramEnd"/>
-      <w:r>
-        <w:rPr>
-          <w:rFonts w:ascii="Avenir Next LT Pro" w:hAnsi="Avenir Next LT Pro" w:cs="Lucida Sans Unicode"/>
-          <w:i/>
-          <w:iCs/>
-          <w:color w:val="404040" w:themeColor="text1" w:themeTint="BF"/>
-          <w:spacing w:val="2"/>
-          <w:shd w:val="clear" w:color="auto" w:fill="FFFFFF"/>
-        </w:rPr>
-        <w:t>_status</w:t>
+        <w:t>smoking_status</w:t>
       </w:r>
       <w:r>
         <w:rPr>
@@ -5645,7 +5504,6 @@
         </w:rPr>
         <w:t xml:space="preserve">, seguida en un virtualmente triple empate por </w:t>
       </w:r>
-      <w:proofErr w:type="spellStart"/>
       <w:r>
         <w:rPr>
           <w:rFonts w:ascii="Avenir Next LT Pro" w:hAnsi="Avenir Next LT Pro" w:cs="Lucida Sans Unicode"/>
@@ -5657,7 +5515,6 @@
         </w:rPr>
         <w:t>hypertension</w:t>
       </w:r>
-      <w:proofErr w:type="spellEnd"/>
       <w:r>
         <w:rPr>
           <w:rFonts w:ascii="Avenir Next LT Pro" w:hAnsi="Avenir Next LT Pro" w:cs="Lucida Sans Unicode"/>
@@ -5667,7 +5524,6 @@
         </w:rPr>
         <w:t xml:space="preserve">, </w:t>
       </w:r>
-      <w:proofErr w:type="spellStart"/>
       <w:r>
         <w:rPr>
           <w:rFonts w:ascii="Avenir Next LT Pro" w:hAnsi="Avenir Next LT Pro" w:cs="Lucida Sans Unicode"/>
@@ -5679,7 +5535,6 @@
         </w:rPr>
         <w:t>heart_disease</w:t>
       </w:r>
-      <w:proofErr w:type="spellEnd"/>
       <w:r>
         <w:rPr>
           <w:rFonts w:ascii="Avenir Next LT Pro" w:hAnsi="Avenir Next LT Pro" w:cs="Lucida Sans Unicode"/>
@@ -5689,7 +5544,6 @@
         </w:rPr>
         <w:t xml:space="preserve"> y </w:t>
       </w:r>
-      <w:proofErr w:type="spellStart"/>
       <w:r>
         <w:rPr>
           <w:rFonts w:ascii="Avenir Next LT Pro" w:hAnsi="Avenir Next LT Pro" w:cs="Lucida Sans Unicode"/>
@@ -5701,7 +5555,6 @@
         </w:rPr>
         <w:t>avg_glucose_level</w:t>
       </w:r>
-      <w:proofErr w:type="spellEnd"/>
       <w:r>
         <w:rPr>
           <w:rFonts w:ascii="Avenir Next LT Pro" w:hAnsi="Avenir Next LT Pro" w:cs="Lucida Sans Unicode"/>
@@ -6039,127 +5892,7 @@
           <w:spacing w:val="2"/>
           <w:shd w:val="clear" w:color="auto" w:fill="FFFFFF"/>
         </w:rPr>
-        <w:t>El modelo por elegir será un bosque aleatorio, dado que es un modelo “</w:t>
-      </w:r>
-      <w:proofErr w:type="spellStart"/>
-      <w:r>
-        <w:rPr>
-          <w:rFonts w:ascii="Avenir Next LT Pro" w:hAnsi="Avenir Next LT Pro" w:cs="Lucida Sans Unicode"/>
-          <w:color w:val="404040" w:themeColor="text1" w:themeTint="BF"/>
-          <w:spacing w:val="2"/>
-          <w:shd w:val="clear" w:color="auto" w:fill="FFFFFF"/>
-        </w:rPr>
-        <w:t>tried</w:t>
-      </w:r>
-      <w:proofErr w:type="spellEnd"/>
-      <w:r>
-        <w:rPr>
-          <w:rFonts w:ascii="Avenir Next LT Pro" w:hAnsi="Avenir Next LT Pro" w:cs="Lucida Sans Unicode"/>
-          <w:color w:val="404040" w:themeColor="text1" w:themeTint="BF"/>
-          <w:spacing w:val="2"/>
-          <w:shd w:val="clear" w:color="auto" w:fill="FFFFFF"/>
-        </w:rPr>
-        <w:t xml:space="preserve">-and-true” en el contexto de la clasificación. Para ocuparlo en Python nos apoyaremos de la paquetería </w:t>
-      </w:r>
-      <w:proofErr w:type="spellStart"/>
-      <w:r>
-        <w:rPr>
-          <w:rFonts w:ascii="Avenir Next LT Pro" w:hAnsi="Avenir Next LT Pro" w:cs="Lucida Sans Unicode"/>
-          <w:color w:val="404040" w:themeColor="text1" w:themeTint="BF"/>
-          <w:spacing w:val="2"/>
-          <w:shd w:val="clear" w:color="auto" w:fill="FFFFFF"/>
-        </w:rPr>
-        <w:t>scikit-learn</w:t>
-      </w:r>
-      <w:proofErr w:type="spellEnd"/>
-      <w:r>
-        <w:rPr>
-          <w:rFonts w:ascii="Avenir Next LT Pro" w:hAnsi="Avenir Next LT Pro" w:cs="Lucida Sans Unicode"/>
-          <w:color w:val="404040" w:themeColor="text1" w:themeTint="BF"/>
-          <w:spacing w:val="2"/>
-          <w:shd w:val="clear" w:color="auto" w:fill="FFFFFF"/>
-        </w:rPr>
-        <w:t xml:space="preserve">. A diferencia de otras implementaciones, como en R, </w:t>
-      </w:r>
-      <w:proofErr w:type="spellStart"/>
-      <w:r>
-        <w:rPr>
-          <w:rFonts w:ascii="Avenir Next LT Pro" w:hAnsi="Avenir Next LT Pro" w:cs="Lucida Sans Unicode"/>
-          <w:color w:val="404040" w:themeColor="text1" w:themeTint="BF"/>
-          <w:spacing w:val="2"/>
-          <w:shd w:val="clear" w:color="auto" w:fill="FFFFFF"/>
-        </w:rPr>
-        <w:t>scikit-learn</w:t>
-      </w:r>
-      <w:proofErr w:type="spellEnd"/>
-      <w:r>
-        <w:rPr>
-          <w:rFonts w:ascii="Avenir Next LT Pro" w:hAnsi="Avenir Next LT Pro" w:cs="Lucida Sans Unicode"/>
-          <w:color w:val="404040" w:themeColor="text1" w:themeTint="BF"/>
-          <w:spacing w:val="2"/>
-          <w:shd w:val="clear" w:color="auto" w:fill="FFFFFF"/>
-        </w:rPr>
-        <w:t xml:space="preserve"> no acepta valores de </w:t>
-      </w:r>
-      <w:proofErr w:type="spellStart"/>
-      <w:r>
-        <w:rPr>
-          <w:rFonts w:ascii="Avenir Next LT Pro" w:hAnsi="Avenir Next LT Pro" w:cs="Lucida Sans Unicode"/>
-          <w:color w:val="404040" w:themeColor="text1" w:themeTint="BF"/>
-          <w:spacing w:val="2"/>
-          <w:shd w:val="clear" w:color="auto" w:fill="FFFFFF"/>
-        </w:rPr>
-        <w:t>string</w:t>
-      </w:r>
-      <w:proofErr w:type="spellEnd"/>
-      <w:r>
-        <w:rPr>
-          <w:rFonts w:ascii="Avenir Next LT Pro" w:hAnsi="Avenir Next LT Pro" w:cs="Lucida Sans Unicode"/>
-          <w:color w:val="404040" w:themeColor="text1" w:themeTint="BF"/>
-          <w:spacing w:val="2"/>
-          <w:shd w:val="clear" w:color="auto" w:fill="FFFFFF"/>
-        </w:rPr>
-        <w:t xml:space="preserve"> para las variables categóricas. Derivado de esto, el único proceso de preingeniería será hacer </w:t>
-      </w:r>
-      <w:proofErr w:type="spellStart"/>
-      <w:r>
-        <w:rPr>
-          <w:rFonts w:ascii="Avenir Next LT Pro" w:hAnsi="Avenir Next LT Pro" w:cs="Lucida Sans Unicode"/>
-          <w:color w:val="404040" w:themeColor="text1" w:themeTint="BF"/>
-          <w:spacing w:val="2"/>
-          <w:shd w:val="clear" w:color="auto" w:fill="FFFFFF"/>
-        </w:rPr>
-        <w:t>One</w:t>
-      </w:r>
-      <w:proofErr w:type="spellEnd"/>
-      <w:r>
-        <w:rPr>
-          <w:rFonts w:ascii="Avenir Next LT Pro" w:hAnsi="Avenir Next LT Pro" w:cs="Lucida Sans Unicode"/>
-          <w:color w:val="404040" w:themeColor="text1" w:themeTint="BF"/>
-          <w:spacing w:val="2"/>
-          <w:shd w:val="clear" w:color="auto" w:fill="FFFFFF"/>
-        </w:rPr>
-        <w:t xml:space="preserve">-Hot </w:t>
-      </w:r>
-      <w:proofErr w:type="spellStart"/>
-      <w:r>
-        <w:rPr>
-          <w:rFonts w:ascii="Avenir Next LT Pro" w:hAnsi="Avenir Next LT Pro" w:cs="Lucida Sans Unicode"/>
-          <w:color w:val="404040" w:themeColor="text1" w:themeTint="BF"/>
-          <w:spacing w:val="2"/>
-          <w:shd w:val="clear" w:color="auto" w:fill="FFFFFF"/>
-        </w:rPr>
-        <w:t>Encoding</w:t>
-      </w:r>
-      <w:proofErr w:type="spellEnd"/>
-      <w:r>
-        <w:rPr>
-          <w:rFonts w:ascii="Avenir Next LT Pro" w:hAnsi="Avenir Next LT Pro" w:cs="Lucida Sans Unicode"/>
-          <w:color w:val="404040" w:themeColor="text1" w:themeTint="BF"/>
-          <w:spacing w:val="2"/>
-          <w:shd w:val="clear" w:color="auto" w:fill="FFFFFF"/>
-        </w:rPr>
-        <w:t xml:space="preserve"> a las categóricas.</w:t>
+        <w:t>El modelo por elegir será un bosque aleatorio, dado que es un modelo “tried-and-true” en el contexto de la clasificación. Para ocuparlo en Python nos apoyaremos de la paquetería scikit-learn. A diferencia de otras implementaciones, como en R, scikit-learn no acepta valores de string para las variables categóricas. Derivado de esto, el único proceso de preingeniería será hacer One-Hot Encoding a las categóricas.</w:t>
       </w:r>
     </w:p>
     <w:p>
@@ -6310,27 +6043,7 @@
           <w:spacing w:val="2"/>
           <w:shd w:val="clear" w:color="auto" w:fill="FFFFFF"/>
         </w:rPr>
-        <w:t xml:space="preserve">Se ajustó una malla (relativamente pequeña) al modelo de bosques aleatorios, y los mejores parámetros fueron 240 árboles, 7 variables a considerar en cada </w:t>
-      </w:r>
-      <w:proofErr w:type="spellStart"/>
-      <w:r>
-        <w:rPr>
-          <w:rFonts w:ascii="Avenir Next LT Pro" w:hAnsi="Avenir Next LT Pro" w:cs="Lucida Sans Unicode"/>
-          <w:color w:val="404040" w:themeColor="text1" w:themeTint="BF"/>
-          <w:spacing w:val="2"/>
-          <w:shd w:val="clear" w:color="auto" w:fill="FFFFFF"/>
-        </w:rPr>
-        <w:t>split</w:t>
-      </w:r>
-      <w:proofErr w:type="spellEnd"/>
-      <w:r>
-        <w:rPr>
-          <w:rFonts w:ascii="Avenir Next LT Pro" w:hAnsi="Avenir Next LT Pro" w:cs="Lucida Sans Unicode"/>
-          <w:color w:val="404040" w:themeColor="text1" w:themeTint="BF"/>
-          <w:spacing w:val="2"/>
-          <w:shd w:val="clear" w:color="auto" w:fill="FFFFFF"/>
-        </w:rPr>
-        <w:t xml:space="preserve">, criterio de Gini, entre otros. Esto resultó en una precisión del 100% en entrenamiento y 85.39% en prueba. </w:t>
+        <w:t xml:space="preserve">Se ajustó una malla (relativamente pequeña) al modelo de bosques aleatorios, y los mejores parámetros fueron 240 árboles, 7 variables a considerar en cada split, criterio de Gini, entre otros. Esto resultó en una precisión del 100% en entrenamiento y 85.39% en prueba. </w:t>
       </w:r>
     </w:p>
     <w:p>
@@ -7022,7 +6735,6 @@
         </w:rPr>
         <w:t xml:space="preserve"> resulta ser la variable más importante por un margen bastante alto. Seguido de esta se encuentran </w:t>
       </w:r>
-      <w:proofErr w:type="spellStart"/>
       <w:r>
         <w:rPr>
           <w:rFonts w:ascii="Avenir Next LT Pro" w:hAnsi="Avenir Next LT Pro" w:cs="Lucida Sans Unicode"/>
@@ -7034,7 +6746,6 @@
         </w:rPr>
         <w:t>work_type</w:t>
       </w:r>
-      <w:proofErr w:type="spellEnd"/>
       <w:r>
         <w:rPr>
           <w:rFonts w:ascii="Avenir Next LT Pro" w:hAnsi="Avenir Next LT Pro" w:cs="Lucida Sans Unicode"/>
@@ -7044,7 +6755,6 @@
         </w:rPr>
         <w:t xml:space="preserve">, </w:t>
       </w:r>
-      <w:proofErr w:type="spellStart"/>
       <w:r>
         <w:rPr>
           <w:rFonts w:ascii="Avenir Next LT Pro" w:hAnsi="Avenir Next LT Pro" w:cs="Lucida Sans Unicode"/>
@@ -7057,7 +6767,6 @@
         <w:lastRenderedPageBreak/>
         <w:t>bmi</w:t>
       </w:r>
-      <w:proofErr w:type="spellEnd"/>
       <w:r>
         <w:rPr>
           <w:rFonts w:ascii="Avenir Next LT Pro" w:hAnsi="Avenir Next LT Pro" w:cs="Lucida Sans Unicode"/>
@@ -7067,7 +6776,6 @@
         </w:rPr>
         <w:t xml:space="preserve">, </w:t>
       </w:r>
-      <w:proofErr w:type="spellStart"/>
       <w:r>
         <w:rPr>
           <w:rFonts w:ascii="Avenir Next LT Pro" w:hAnsi="Avenir Next LT Pro" w:cs="Lucida Sans Unicode"/>
@@ -7079,7 +6787,6 @@
         </w:rPr>
         <w:t>avg_glucose_level</w:t>
       </w:r>
-      <w:proofErr w:type="spellEnd"/>
       <w:r>
         <w:rPr>
           <w:rFonts w:ascii="Avenir Next LT Pro" w:hAnsi="Avenir Next LT Pro" w:cs="Lucida Sans Unicode"/>
@@ -7107,8 +6814,6 @@
         </w:rPr>
         <w:t xml:space="preserve"> </w:t>
       </w:r>
-      <w:proofErr w:type="spellStart"/>
-      <w:proofErr w:type="gramStart"/>
       <w:r>
         <w:rPr>
           <w:rFonts w:ascii="Avenir Next LT Pro" w:hAnsi="Avenir Next LT Pro" w:cs="Lucida Sans Unicode"/>
@@ -7118,21 +6823,8 @@
           <w:spacing w:val="2"/>
           <w:shd w:val="clear" w:color="auto" w:fill="FFFFFF"/>
         </w:rPr>
-        <w:t>smoking</w:t>
-      </w:r>
-      <w:proofErr w:type="gramEnd"/>
-      <w:r>
-        <w:rPr>
-          <w:rFonts w:ascii="Avenir Next LT Pro" w:hAnsi="Avenir Next LT Pro" w:cs="Lucida Sans Unicode"/>
-          <w:i/>
-          <w:iCs/>
-          <w:color w:val="404040" w:themeColor="text1" w:themeTint="BF"/>
-          <w:spacing w:val="2"/>
-          <w:shd w:val="clear" w:color="auto" w:fill="FFFFFF"/>
-        </w:rPr>
-        <w:t>_status</w:t>
-      </w:r>
-      <w:proofErr w:type="spellEnd"/>
+        <w:t>smoking_status</w:t>
+      </w:r>
       <w:r>
         <w:rPr>
           <w:rFonts w:ascii="Avenir Next LT Pro" w:hAnsi="Avenir Next LT Pro" w:cs="Lucida Sans Unicode"/>
@@ -7755,27 +7447,7 @@
           <w:spacing w:val="2"/>
           <w:shd w:val="clear" w:color="auto" w:fill="FFFFFF"/>
         </w:rPr>
-        <w:t xml:space="preserve">Este estudio tiene limitaciones muy claras, como lo son un tamaño de base inicial pequeño y una variable </w:t>
-      </w:r>
-      <w:proofErr w:type="gramStart"/>
-      <w:r>
-        <w:rPr>
-          <w:rFonts w:ascii="Avenir Next LT Pro" w:hAnsi="Avenir Next LT Pro" w:cs="Lucida Sans Unicode"/>
-          <w:color w:val="404040" w:themeColor="text1" w:themeTint="BF"/>
-          <w:spacing w:val="2"/>
-          <w:shd w:val="clear" w:color="auto" w:fill="FFFFFF"/>
-        </w:rPr>
-        <w:t>objetivo desbalanceada</w:t>
-      </w:r>
-      <w:proofErr w:type="gramEnd"/>
-      <w:r>
-        <w:rPr>
-          <w:rFonts w:ascii="Avenir Next LT Pro" w:hAnsi="Avenir Next LT Pro" w:cs="Lucida Sans Unicode"/>
-          <w:color w:val="404040" w:themeColor="text1" w:themeTint="BF"/>
-          <w:spacing w:val="2"/>
-          <w:shd w:val="clear" w:color="auto" w:fill="FFFFFF"/>
-        </w:rPr>
-        <w:t>. Lo primero se ve incluso más afectado al eliminar NA, quitar valores poco representados y balancear la base.</w:t>
+        <w:t>Este estudio tiene limitaciones muy claras, como lo son un tamaño de base inicial pequeño y una variable objetivo desbalanceada. Lo primero se ve incluso más afectado al eliminar NA, quitar valores poco representados y balancear la base.</w:t>
       </w:r>
     </w:p>
     <w:p>
@@ -7969,27 +7641,7 @@
           <w:spacing w:val="2"/>
           <w:shd w:val="clear" w:color="auto" w:fill="FFFFFF"/>
         </w:rPr>
-        <w:t xml:space="preserve">). Finalmente, aunque los bosques aleatorios son un método muy poderoso para clasificación, cabe probar otros modelos como regresión logística </w:t>
-      </w:r>
-      <w:proofErr w:type="spellStart"/>
-      <w:r>
-        <w:rPr>
-          <w:rFonts w:ascii="Avenir Next LT Pro" w:hAnsi="Avenir Next LT Pro" w:cs="Lucida Sans Unicode"/>
-          <w:color w:val="404040" w:themeColor="text1" w:themeTint="BF"/>
-          <w:spacing w:val="2"/>
-          <w:shd w:val="clear" w:color="auto" w:fill="FFFFFF"/>
-        </w:rPr>
-        <w:t>lasso</w:t>
-      </w:r>
-      <w:proofErr w:type="spellEnd"/>
-      <w:r>
-        <w:rPr>
-          <w:rFonts w:ascii="Avenir Next LT Pro" w:hAnsi="Avenir Next LT Pro" w:cs="Lucida Sans Unicode"/>
-          <w:color w:val="404040" w:themeColor="text1" w:themeTint="BF"/>
-          <w:spacing w:val="2"/>
-          <w:shd w:val="clear" w:color="auto" w:fill="FFFFFF"/>
-        </w:rPr>
-        <w:t xml:space="preserve"> o redes neuronales.</w:t>
+        <w:t>). Finalmente, aunque los bosques aleatorios son un método muy poderoso para clasificación, cabe probar otros modelos como regresión logística lasso o redes neuronales.</w:t>
       </w:r>
     </w:p>
     <w:p>

</xml_diff>

<commit_message>
Removed extra section in the reports; small readme change
</commit_message>
<xml_diff>
--- a/report/strokes_analysis.docx
+++ b/report/strokes_analysis.docx
@@ -354,7 +354,27 @@
           <w:spacing w:val="2"/>
           <w:shd w:val="clear" w:color="auto" w:fill="FFFFFF"/>
         </w:rPr>
-        <w:t xml:space="preserve">entre otras. La base ocupada se tomó de Kaggle y cuenta con más de 59,000 descargas. Desafortunadamente, está muy desbalanceada, contando con alrededor de únicamente 4% de registros que sufrieron derrame. No obstante, tras balancearla a un 85%-15%, se aplicó un modelo de bosques aleatorios para clasificación, obteniendo </w:t>
+        <w:t xml:space="preserve">entre otras. La base ocupada se tomó de </w:t>
+      </w:r>
+      <w:proofErr w:type="spellStart"/>
+      <w:r>
+        <w:rPr>
+          <w:rFonts w:ascii="Avenir Next LT Pro" w:hAnsi="Avenir Next LT Pro" w:cs="Lucida Sans Unicode"/>
+          <w:color w:val="404040" w:themeColor="text1" w:themeTint="BF"/>
+          <w:spacing w:val="2"/>
+          <w:shd w:val="clear" w:color="auto" w:fill="FFFFFF"/>
+        </w:rPr>
+        <w:t>Kaggle</w:t>
+      </w:r>
+      <w:proofErr w:type="spellEnd"/>
+      <w:r>
+        <w:rPr>
+          <w:rFonts w:ascii="Avenir Next LT Pro" w:hAnsi="Avenir Next LT Pro" w:cs="Lucida Sans Unicode"/>
+          <w:color w:val="404040" w:themeColor="text1" w:themeTint="BF"/>
+          <w:spacing w:val="2"/>
+          <w:shd w:val="clear" w:color="auto" w:fill="FFFFFF"/>
+        </w:rPr>
+        <w:t xml:space="preserve"> y cuenta con más de 59,000 descargas. Desafortunadamente, está muy desbalanceada, contando con alrededor de únicamente 4% de registros que sufrieron derrame. No obstante, tras balancearla a un 85%-15%, se aplicó un modelo de bosques aleatorios para clasificación, obteniendo </w:t>
       </w:r>
       <w:r>
         <w:rPr>
@@ -1106,8 +1126,29 @@
           <w:shd w:val="clear" w:color="auto" w:fill="FFFFFF"/>
         </w:rPr>
         <w:lastRenderedPageBreak/>
-        <w:t xml:space="preserve">La base de datos ocupada en este trabajo es de Kaggle. Esta ha sido descargada alrededor de 59,000 veces, y fue subida por el usuario </w:t>
-      </w:r>
+        <w:t xml:space="preserve">La base de datos ocupada en este trabajo es de </w:t>
+      </w:r>
+      <w:proofErr w:type="spellStart"/>
+      <w:r>
+        <w:rPr>
+          <w:rFonts w:ascii="Avenir Next LT Pro" w:hAnsi="Avenir Next LT Pro" w:cs="Lucida Sans Unicode"/>
+          <w:color w:val="404040" w:themeColor="text1" w:themeTint="BF"/>
+          <w:spacing w:val="2"/>
+          <w:shd w:val="clear" w:color="auto" w:fill="FFFFFF"/>
+        </w:rPr>
+        <w:t>Kaggle</w:t>
+      </w:r>
+      <w:proofErr w:type="spellEnd"/>
+      <w:r>
+        <w:rPr>
+          <w:rFonts w:ascii="Avenir Next LT Pro" w:hAnsi="Avenir Next LT Pro" w:cs="Lucida Sans Unicode"/>
+          <w:color w:val="404040" w:themeColor="text1" w:themeTint="BF"/>
+          <w:spacing w:val="2"/>
+          <w:shd w:val="clear" w:color="auto" w:fill="FFFFFF"/>
+        </w:rPr>
+        <w:t xml:space="preserve">. Esta ha sido descargada alrededor de 59,000 veces, y fue subida por el usuario </w:t>
+      </w:r>
+      <w:proofErr w:type="spellStart"/>
       <w:r>
         <w:rPr>
           <w:rFonts w:ascii="Avenir Next LT Pro" w:hAnsi="Avenir Next LT Pro" w:cs="Lucida Sans Unicode"/>
@@ -1119,14 +1160,35 @@
         </w:rPr>
         <w:t>fedesoriano</w:t>
       </w:r>
-      <w:r>
-        <w:rPr>
-          <w:rFonts w:ascii="Avenir Next LT Pro" w:hAnsi="Avenir Next LT Pro" w:cs="Lucida Sans Unicode"/>
-          <w:color w:val="404040" w:themeColor="text1" w:themeTint="BF"/>
-          <w:spacing w:val="2"/>
-          <w:shd w:val="clear" w:color="auto" w:fill="FFFFFF"/>
-        </w:rPr>
-        <w:t>, mas la fuente original es confidencial.</w:t>
+      <w:proofErr w:type="spellEnd"/>
+      <w:r>
+        <w:rPr>
+          <w:rFonts w:ascii="Avenir Next LT Pro" w:hAnsi="Avenir Next LT Pro" w:cs="Lucida Sans Unicode"/>
+          <w:color w:val="404040" w:themeColor="text1" w:themeTint="BF"/>
+          <w:spacing w:val="2"/>
+          <w:shd w:val="clear" w:color="auto" w:fill="FFFFFF"/>
+        </w:rPr>
+        <w:t xml:space="preserve">, </w:t>
+      </w:r>
+      <w:proofErr w:type="spellStart"/>
+      <w:r>
+        <w:rPr>
+          <w:rFonts w:ascii="Avenir Next LT Pro" w:hAnsi="Avenir Next LT Pro" w:cs="Lucida Sans Unicode"/>
+          <w:color w:val="404040" w:themeColor="text1" w:themeTint="BF"/>
+          <w:spacing w:val="2"/>
+          <w:shd w:val="clear" w:color="auto" w:fill="FFFFFF"/>
+        </w:rPr>
+        <w:t>mas</w:t>
+      </w:r>
+      <w:proofErr w:type="spellEnd"/>
+      <w:r>
+        <w:rPr>
+          <w:rFonts w:ascii="Avenir Next LT Pro" w:hAnsi="Avenir Next LT Pro" w:cs="Lucida Sans Unicode"/>
+          <w:color w:val="404040" w:themeColor="text1" w:themeTint="BF"/>
+          <w:spacing w:val="2"/>
+          <w:shd w:val="clear" w:color="auto" w:fill="FFFFFF"/>
+        </w:rPr>
+        <w:t xml:space="preserve"> la fuente original es confidencial.</w:t>
       </w:r>
       <w:r>
         <w:rPr>
@@ -1328,6 +1390,7 @@
                 <w:shd w:val="clear" w:color="auto" w:fill="FFFFFF"/>
               </w:rPr>
             </w:pPr>
+            <w:proofErr w:type="spellStart"/>
             <w:r>
               <w:rPr>
                 <w:rFonts w:ascii="Avenir Next LT Pro" w:hAnsi="Avenir Next LT Pro" w:cs="Lucida Sans Unicode"/>
@@ -1350,6 +1413,7 @@
               </w:rPr>
               <w:t>ender</w:t>
             </w:r>
+            <w:proofErr w:type="spellEnd"/>
           </w:p>
           <w:p>
             <w:pPr>
@@ -1399,8 +1463,59 @@
                 <w:spacing w:val="2"/>
                 <w:shd w:val="clear" w:color="auto" w:fill="FFFFFF"/>
               </w:rPr>
-              <w:t>Male, Female, or Other</w:t>
+              <w:t xml:space="preserve">Male, </w:t>
             </w:r>
+            <w:proofErr w:type="spellStart"/>
+            <w:r>
+              <w:rPr>
+                <w:rFonts w:ascii="Avenir Next LT Pro" w:hAnsi="Avenir Next LT Pro" w:cs="Lucida Sans Unicode"/>
+                <w:color w:val="404040" w:themeColor="text1" w:themeTint="BF"/>
+                <w:spacing w:val="2"/>
+                <w:shd w:val="clear" w:color="auto" w:fill="FFFFFF"/>
+              </w:rPr>
+              <w:t>Female</w:t>
+            </w:r>
+            <w:proofErr w:type="spellEnd"/>
+            <w:r>
+              <w:rPr>
+                <w:rFonts w:ascii="Avenir Next LT Pro" w:hAnsi="Avenir Next LT Pro" w:cs="Lucida Sans Unicode"/>
+                <w:color w:val="404040" w:themeColor="text1" w:themeTint="BF"/>
+                <w:spacing w:val="2"/>
+                <w:shd w:val="clear" w:color="auto" w:fill="FFFFFF"/>
+              </w:rPr>
+              <w:t xml:space="preserve">, </w:t>
+            </w:r>
+            <w:proofErr w:type="spellStart"/>
+            <w:r>
+              <w:rPr>
+                <w:rFonts w:ascii="Avenir Next LT Pro" w:hAnsi="Avenir Next LT Pro" w:cs="Lucida Sans Unicode"/>
+                <w:color w:val="404040" w:themeColor="text1" w:themeTint="BF"/>
+                <w:spacing w:val="2"/>
+                <w:shd w:val="clear" w:color="auto" w:fill="FFFFFF"/>
+              </w:rPr>
+              <w:t>or</w:t>
+            </w:r>
+            <w:proofErr w:type="spellEnd"/>
+            <w:r>
+              <w:rPr>
+                <w:rFonts w:ascii="Avenir Next LT Pro" w:hAnsi="Avenir Next LT Pro" w:cs="Lucida Sans Unicode"/>
+                <w:color w:val="404040" w:themeColor="text1" w:themeTint="BF"/>
+                <w:spacing w:val="2"/>
+                <w:shd w:val="clear" w:color="auto" w:fill="FFFFFF"/>
+              </w:rPr>
+              <w:t xml:space="preserve"> </w:t>
+            </w:r>
+            <w:proofErr w:type="spellStart"/>
+            <w:r>
+              <w:rPr>
+                <w:rFonts w:ascii="Avenir Next LT Pro" w:hAnsi="Avenir Next LT Pro" w:cs="Lucida Sans Unicode"/>
+                <w:color w:val="404040" w:themeColor="text1" w:themeTint="BF"/>
+                <w:spacing w:val="2"/>
+                <w:shd w:val="clear" w:color="auto" w:fill="FFFFFF"/>
+              </w:rPr>
+              <w:t>Other</w:t>
+            </w:r>
+            <w:proofErr w:type="spellEnd"/>
           </w:p>
           <w:p>
             <w:pPr>
@@ -1446,6 +1561,7 @@
                 <w:shd w:val="clear" w:color="auto" w:fill="FFFFFF"/>
               </w:rPr>
             </w:pPr>
+            <w:proofErr w:type="spellStart"/>
             <w:r>
               <w:rPr>
                 <w:rFonts w:ascii="Avenir Next LT Pro" w:hAnsi="Avenir Next LT Pro" w:cs="Lucida Sans Unicode"/>
@@ -1468,6 +1584,7 @@
               </w:rPr>
               <w:t>ge</w:t>
             </w:r>
+            <w:proofErr w:type="spellEnd"/>
           </w:p>
           <w:p>
             <w:pPr>
@@ -1566,6 +1683,7 @@
                 <w:shd w:val="clear" w:color="auto" w:fill="FFFFFF"/>
               </w:rPr>
             </w:pPr>
+            <w:proofErr w:type="spellStart"/>
             <w:r>
               <w:rPr>
                 <w:rFonts w:ascii="Avenir Next LT Pro" w:hAnsi="Avenir Next LT Pro" w:cs="Lucida Sans Unicode"/>
@@ -1588,6 +1706,7 @@
               </w:rPr>
               <w:t>ypertension</w:t>
             </w:r>
+            <w:proofErr w:type="spellEnd"/>
           </w:p>
           <w:p>
             <w:pPr>
@@ -1686,6 +1805,7 @@
                 <w:shd w:val="clear" w:color="auto" w:fill="FFFFFF"/>
               </w:rPr>
             </w:pPr>
+            <w:proofErr w:type="spellStart"/>
             <w:r>
               <w:rPr>
                 <w:rFonts w:ascii="Avenir Next LT Pro" w:hAnsi="Avenir Next LT Pro" w:cs="Lucida Sans Unicode"/>
@@ -1697,6 +1817,7 @@
               </w:rPr>
               <w:t>heart_disease</w:t>
             </w:r>
+            <w:proofErr w:type="spellEnd"/>
           </w:p>
           <w:p>
             <w:pPr>
@@ -1859,6 +1980,7 @@
                 <w:shd w:val="clear" w:color="auto" w:fill="FFFFFF"/>
               </w:rPr>
             </w:pPr>
+            <w:proofErr w:type="spellStart"/>
             <w:r>
               <w:rPr>
                 <w:rFonts w:ascii="Avenir Next LT Pro" w:hAnsi="Avenir Next LT Pro" w:cs="Lucida Sans Unicode"/>
@@ -1870,6 +1992,7 @@
               </w:rPr>
               <w:t>ever_married</w:t>
             </w:r>
+            <w:proofErr w:type="spellEnd"/>
           </w:p>
           <w:p>
             <w:pPr>
@@ -1986,6 +2109,7 @@
                 <w:shd w:val="clear" w:color="auto" w:fill="FFFFFF"/>
               </w:rPr>
             </w:pPr>
+            <w:proofErr w:type="spellStart"/>
             <w:r>
               <w:rPr>
                 <w:rFonts w:ascii="Avenir Next LT Pro" w:hAnsi="Avenir Next LT Pro" w:cs="Lucida Sans Unicode"/>
@@ -1997,6 +2121,7 @@
               </w:rPr>
               <w:t>work_type</w:t>
             </w:r>
+            <w:proofErr w:type="spellEnd"/>
           </w:p>
           <w:p>
             <w:pPr>
@@ -2095,6 +2220,7 @@
                 <w:shd w:val="clear" w:color="auto" w:fill="FFFFFF"/>
               </w:rPr>
             </w:pPr>
+            <w:proofErr w:type="spellStart"/>
             <w:r>
               <w:rPr>
                 <w:rFonts w:ascii="Avenir Next LT Pro" w:hAnsi="Avenir Next LT Pro" w:cs="Lucida Sans Unicode"/>
@@ -2106,6 +2232,7 @@
               </w:rPr>
               <w:t>residence_type</w:t>
             </w:r>
+            <w:proofErr w:type="spellEnd"/>
           </w:p>
           <w:p>
             <w:pPr>
@@ -2179,8 +2306,20 @@
                 <w:shd w:val="clear" w:color="auto" w:fill="FFFFFF"/>
                 <w:lang w:val="en-US"/>
               </w:rPr>
-              <w:t>Rural o Urbano</w:t>
+              <w:t xml:space="preserve">Rural o </w:t>
             </w:r>
+            <w:proofErr w:type="spellStart"/>
+            <w:r>
+              <w:rPr>
+                <w:rFonts w:ascii="Avenir Next LT Pro" w:hAnsi="Avenir Next LT Pro" w:cs="Lucida Sans Unicode"/>
+                <w:color w:val="A6A6A6" w:themeColor="background1" w:themeShade="A6"/>
+                <w:spacing w:val="2"/>
+                <w:shd w:val="clear" w:color="auto" w:fill="FFFFFF"/>
+                <w:lang w:val="en-US"/>
+              </w:rPr>
+              <w:t>Urbano</w:t>
+            </w:r>
+            <w:proofErr w:type="spellEnd"/>
           </w:p>
         </w:tc>
       </w:tr>
@@ -2206,6 +2345,7 @@
                 <w:shd w:val="clear" w:color="auto" w:fill="FFFFFF"/>
               </w:rPr>
             </w:pPr>
+            <w:proofErr w:type="spellStart"/>
             <w:r>
               <w:rPr>
                 <w:rFonts w:ascii="Avenir Next LT Pro" w:hAnsi="Avenir Next LT Pro" w:cs="Lucida Sans Unicode"/>
@@ -2217,6 +2357,7 @@
               </w:rPr>
               <w:t>avg_glucose_level</w:t>
             </w:r>
+            <w:proofErr w:type="spellEnd"/>
           </w:p>
           <w:p>
             <w:pPr>
@@ -2339,6 +2480,7 @@
                 <w:shd w:val="clear" w:color="auto" w:fill="FFFFFF"/>
               </w:rPr>
             </w:pPr>
+            <w:proofErr w:type="spellStart"/>
             <w:r>
               <w:rPr>
                 <w:rFonts w:ascii="Avenir Next LT Pro" w:hAnsi="Avenir Next LT Pro" w:cs="Lucida Sans Unicode"/>
@@ -2361,6 +2503,7 @@
               </w:rPr>
               <w:t>mi</w:t>
             </w:r>
+            <w:proofErr w:type="spellEnd"/>
           </w:p>
           <w:p>
             <w:pPr>
@@ -2427,6 +2570,7 @@
                 <w:shd w:val="clear" w:color="auto" w:fill="FFFFFF"/>
               </w:rPr>
             </w:pPr>
+            <w:proofErr w:type="spellStart"/>
             <w:r>
               <w:rPr>
                 <w:rFonts w:ascii="Avenir Next LT Pro" w:hAnsi="Avenir Next LT Pro" w:cs="Lucida Sans Unicode"/>
@@ -2434,8 +2578,49 @@
                 <w:spacing w:val="2"/>
                 <w:shd w:val="clear" w:color="auto" w:fill="FFFFFF"/>
               </w:rPr>
-              <w:t>Body mass index</w:t>
+              <w:t>Body</w:t>
             </w:r>
+            <w:proofErr w:type="spellEnd"/>
+            <w:r>
+              <w:rPr>
+                <w:rFonts w:ascii="Avenir Next LT Pro" w:hAnsi="Avenir Next LT Pro" w:cs="Lucida Sans Unicode"/>
+                <w:color w:val="404040" w:themeColor="text1" w:themeTint="BF"/>
+                <w:spacing w:val="2"/>
+                <w:shd w:val="clear" w:color="auto" w:fill="FFFFFF"/>
+              </w:rPr>
+              <w:t xml:space="preserve"> </w:t>
+            </w:r>
+            <w:proofErr w:type="spellStart"/>
+            <w:r>
+              <w:rPr>
+                <w:rFonts w:ascii="Avenir Next LT Pro" w:hAnsi="Avenir Next LT Pro" w:cs="Lucida Sans Unicode"/>
+                <w:color w:val="404040" w:themeColor="text1" w:themeTint="BF"/>
+                <w:spacing w:val="2"/>
+                <w:shd w:val="clear" w:color="auto" w:fill="FFFFFF"/>
+              </w:rPr>
+              <w:t>mass</w:t>
+            </w:r>
+            <w:proofErr w:type="spellEnd"/>
+            <w:r>
+              <w:rPr>
+                <w:rFonts w:ascii="Avenir Next LT Pro" w:hAnsi="Avenir Next LT Pro" w:cs="Lucida Sans Unicode"/>
+                <w:color w:val="404040" w:themeColor="text1" w:themeTint="BF"/>
+                <w:spacing w:val="2"/>
+                <w:shd w:val="clear" w:color="auto" w:fill="FFFFFF"/>
+              </w:rPr>
+              <w:t xml:space="preserve"> </w:t>
+            </w:r>
+            <w:proofErr w:type="spellStart"/>
+            <w:r>
+              <w:rPr>
+                <w:rFonts w:ascii="Avenir Next LT Pro" w:hAnsi="Avenir Next LT Pro" w:cs="Lucida Sans Unicode"/>
+                <w:color w:val="404040" w:themeColor="text1" w:themeTint="BF"/>
+                <w:spacing w:val="2"/>
+                <w:shd w:val="clear" w:color="auto" w:fill="FFFFFF"/>
+              </w:rPr>
+              <w:t>index</w:t>
+            </w:r>
+            <w:proofErr w:type="spellEnd"/>
           </w:p>
           <w:p>
             <w:pPr>
@@ -2481,6 +2666,8 @@
                 <w:shd w:val="clear" w:color="auto" w:fill="FFFFFF"/>
               </w:rPr>
             </w:pPr>
+            <w:proofErr w:type="spellStart"/>
+            <w:proofErr w:type="gramStart"/>
             <w:r>
               <w:rPr>
                 <w:rFonts w:ascii="Avenir Next LT Pro" w:hAnsi="Avenir Next LT Pro" w:cs="Lucida Sans Unicode"/>
@@ -2490,8 +2677,21 @@
                 <w:spacing w:val="2"/>
                 <w:shd w:val="clear" w:color="auto" w:fill="FFFFFF"/>
               </w:rPr>
-              <w:t>smoking_status</w:t>
+              <w:t>smoking</w:t>
             </w:r>
+            <w:proofErr w:type="gramEnd"/>
+            <w:r>
+              <w:rPr>
+                <w:rFonts w:ascii="Avenir Next LT Pro" w:hAnsi="Avenir Next LT Pro" w:cs="Lucida Sans Unicode"/>
+                <w:b/>
+                <w:bCs/>
+                <w:color w:val="404040" w:themeColor="text1" w:themeTint="BF"/>
+                <w:spacing w:val="2"/>
+                <w:shd w:val="clear" w:color="auto" w:fill="FFFFFF"/>
+              </w:rPr>
+              <w:t>_status</w:t>
+            </w:r>
+            <w:proofErr w:type="spellEnd"/>
           </w:p>
           <w:p>
             <w:pPr>
@@ -2590,6 +2790,7 @@
                 <w:shd w:val="clear" w:color="auto" w:fill="FFFFFF"/>
               </w:rPr>
             </w:pPr>
+            <w:proofErr w:type="spellStart"/>
             <w:r>
               <w:rPr>
                 <w:rFonts w:ascii="Avenir Next LT Pro" w:hAnsi="Avenir Next LT Pro" w:cs="Lucida Sans Unicode"/>
@@ -2612,6 +2813,7 @@
               </w:rPr>
               <w:t>troke</w:t>
             </w:r>
+            <w:proofErr w:type="spellEnd"/>
           </w:p>
           <w:p>
             <w:pPr>
@@ -2729,6 +2931,7 @@
         </w:rPr>
         <w:t xml:space="preserve">rápida inspección nos indica que existen un total de 201 NA en la variable </w:t>
       </w:r>
+      <w:proofErr w:type="spellStart"/>
       <w:r>
         <w:rPr>
           <w:rFonts w:ascii="Avenir Next LT Pro" w:hAnsi="Avenir Next LT Pro" w:cs="Lucida Sans Unicode"/>
@@ -2740,6 +2943,7 @@
         </w:rPr>
         <w:t>bmi</w:t>
       </w:r>
+      <w:proofErr w:type="spellEnd"/>
       <w:r>
         <w:rPr>
           <w:rFonts w:ascii="Avenir Next LT Pro" w:hAnsi="Avenir Next LT Pro" w:cs="Lucida Sans Unicode"/>
@@ -2787,6 +2991,7 @@
         </w:rPr>
         <w:t xml:space="preserve">l nivel </w:t>
       </w:r>
+      <w:proofErr w:type="spellStart"/>
       <w:r>
         <w:rPr>
           <w:rFonts w:ascii="Avenir Next LT Pro" w:hAnsi="Avenir Next LT Pro" w:cs="Lucida Sans Unicode"/>
@@ -2798,6 +3003,7 @@
         </w:rPr>
         <w:t>Other</w:t>
       </w:r>
+      <w:proofErr w:type="spellEnd"/>
       <w:r>
         <w:rPr>
           <w:rFonts w:ascii="Avenir Next LT Pro" w:hAnsi="Avenir Next LT Pro" w:cs="Lucida Sans Unicode"/>
@@ -2807,6 +3013,7 @@
         </w:rPr>
         <w:t xml:space="preserve"> en la variable </w:t>
       </w:r>
+      <w:proofErr w:type="spellStart"/>
       <w:r>
         <w:rPr>
           <w:rFonts w:ascii="Avenir Next LT Pro" w:hAnsi="Avenir Next LT Pro" w:cs="Lucida Sans Unicode"/>
@@ -2818,6 +3025,7 @@
         </w:rPr>
         <w:t>gender</w:t>
       </w:r>
+      <w:proofErr w:type="spellEnd"/>
       <w:r>
         <w:rPr>
           <w:rFonts w:ascii="Avenir Next LT Pro" w:hAnsi="Avenir Next LT Pro" w:cs="Lucida Sans Unicode"/>
@@ -2827,6 +3035,7 @@
         </w:rPr>
         <w:t xml:space="preserve"> tiene sólo 1 registro (0.02% de la base), y el nivel </w:t>
       </w:r>
+      <w:proofErr w:type="spellStart"/>
       <w:r>
         <w:rPr>
           <w:rFonts w:ascii="Avenir Next LT Pro" w:hAnsi="Avenir Next LT Pro" w:cs="Lucida Sans Unicode"/>
@@ -2838,6 +3047,7 @@
         </w:rPr>
         <w:t>Never_worked</w:t>
       </w:r>
+      <w:proofErr w:type="spellEnd"/>
       <w:r>
         <w:rPr>
           <w:rFonts w:ascii="Avenir Next LT Pro" w:hAnsi="Avenir Next LT Pro" w:cs="Lucida Sans Unicode"/>
@@ -2847,6 +3057,7 @@
         </w:rPr>
         <w:t xml:space="preserve"> de la variable </w:t>
       </w:r>
+      <w:proofErr w:type="spellStart"/>
       <w:r>
         <w:rPr>
           <w:rFonts w:ascii="Avenir Next LT Pro" w:hAnsi="Avenir Next LT Pro" w:cs="Lucida Sans Unicode"/>
@@ -2858,6 +3069,7 @@
         </w:rPr>
         <w:t>work_type</w:t>
       </w:r>
+      <w:proofErr w:type="spellEnd"/>
       <w:r>
         <w:rPr>
           <w:rFonts w:ascii="Avenir Next LT Pro" w:hAnsi="Avenir Next LT Pro" w:cs="Lucida Sans Unicode"/>
@@ -3110,6 +3322,7 @@
         </w:rPr>
         <w:t xml:space="preserve">Observando la proporción de registros en los que la variable </w:t>
       </w:r>
+      <w:proofErr w:type="spellStart"/>
       <w:r>
         <w:rPr>
           <w:rFonts w:ascii="Avenir Next LT Pro" w:hAnsi="Avenir Next LT Pro" w:cs="Lucida Sans Unicode"/>
@@ -3121,6 +3334,7 @@
         </w:rPr>
         <w:t>stroke</w:t>
       </w:r>
+      <w:proofErr w:type="spellEnd"/>
       <w:r>
         <w:rPr>
           <w:rFonts w:ascii="Avenir Next LT Pro" w:hAnsi="Avenir Next LT Pro" w:cs="Lucida Sans Unicode"/>
@@ -3137,7 +3351,27 @@
           <w:spacing w:val="2"/>
           <w:shd w:val="clear" w:color="auto" w:fill="FFFFFF"/>
         </w:rPr>
-        <w:t xml:space="preserve">notamos un gran desbalance en la base: Existen 4677 registros con valor 0 (95.72% de la base después de las previas correcciones) y 209 con valor 1 (4.28%). El desbalance en la variable objetivo puede generar modelos muy poco útiles para predecir adecuadamente las categorías con baja representación. Dado que es de gran interés predecir correctamente aquellos casos que sí son susceptibles (es decir, la clase con menos representación), se optó por rebalancear la base. </w:t>
+        <w:t xml:space="preserve">notamos un gran desbalance en la base: Existen 4677 registros con valor 0 (95.72% de la base después de las previas correcciones) y 209 con valor 1 (4.28%). El desbalance en la variable objetivo puede generar modelos muy poco útiles para predecir adecuadamente las categorías con baja representación. Dado que es de gran interés predecir correctamente aquellos casos que sí son susceptibles (es decir, la clase con menos representación), se optó por </w:t>
+      </w:r>
+      <w:proofErr w:type="spellStart"/>
+      <w:r>
+        <w:rPr>
+          <w:rFonts w:ascii="Avenir Next LT Pro" w:hAnsi="Avenir Next LT Pro" w:cs="Lucida Sans Unicode"/>
+          <w:color w:val="404040" w:themeColor="text1" w:themeTint="BF"/>
+          <w:spacing w:val="2"/>
+          <w:shd w:val="clear" w:color="auto" w:fill="FFFFFF"/>
+        </w:rPr>
+        <w:t>rebalancear</w:t>
+      </w:r>
+      <w:proofErr w:type="spellEnd"/>
+      <w:r>
+        <w:rPr>
+          <w:rFonts w:ascii="Avenir Next LT Pro" w:hAnsi="Avenir Next LT Pro" w:cs="Lucida Sans Unicode"/>
+          <w:color w:val="404040" w:themeColor="text1" w:themeTint="BF"/>
+          <w:spacing w:val="2"/>
+          <w:shd w:val="clear" w:color="auto" w:fill="FFFFFF"/>
+        </w:rPr>
+        <w:t xml:space="preserve"> la base. </w:t>
       </w:r>
     </w:p>
     <w:p>
@@ -3186,6 +3420,7 @@
         </w:rPr>
         <w:t xml:space="preserve">todos los registros de </w:t>
       </w:r>
+      <w:proofErr w:type="spellStart"/>
       <w:r>
         <w:rPr>
           <w:rFonts w:ascii="Avenir Next LT Pro" w:hAnsi="Avenir Next LT Pro" w:cs="Lucida Sans Unicode"/>
@@ -3197,6 +3432,7 @@
         </w:rPr>
         <w:t>strokes</w:t>
       </w:r>
+      <w:proofErr w:type="spellEnd"/>
       <w:r>
         <w:rPr>
           <w:rFonts w:ascii="Avenir Next LT Pro" w:hAnsi="Avenir Next LT Pro" w:cs="Lucida Sans Unicode"/>
@@ -3461,6 +3697,7 @@
                                   <w:lang w:val="es-ES"/>
                                 </w:rPr>
                               </w:pPr>
+                              <w:proofErr w:type="spellStart"/>
                               <w:r>
                                 <w:rPr>
                                   <w:sz w:val="18"/>
@@ -3469,6 +3706,7 @@
                                 </w:rPr>
                                 <w:t>Rebalanceando</w:t>
                               </w:r>
+                              <w:proofErr w:type="spellEnd"/>
                               <w:r>
                                 <w:rPr>
                                   <w:sz w:val="20"/>
@@ -3694,6 +3932,7 @@
         </w:rPr>
         <w:t xml:space="preserve">, comenzamos la exploración de interacciones entre </w:t>
       </w:r>
+      <w:proofErr w:type="spellStart"/>
       <w:r>
         <w:rPr>
           <w:rFonts w:ascii="Avenir Next LT Pro" w:hAnsi="Avenir Next LT Pro" w:cs="Lucida Sans Unicode"/>
@@ -3705,15 +3944,27 @@
         </w:rPr>
         <w:t>stroke</w:t>
       </w:r>
-      <w:r>
-        <w:rPr>
-          <w:rFonts w:ascii="Avenir Next LT Pro" w:hAnsi="Avenir Next LT Pro" w:cs="Lucida Sans Unicode"/>
-          <w:color w:val="404040" w:themeColor="text1" w:themeTint="BF"/>
-          <w:spacing w:val="2"/>
-          <w:shd w:val="clear" w:color="auto" w:fill="FFFFFF"/>
-        </w:rPr>
-        <w:t xml:space="preserve"> y las demás variables. Dentro de las variables discretas, podemos ver que  </w:t>
-      </w:r>
+      <w:proofErr w:type="spellEnd"/>
+      <w:r>
+        <w:rPr>
+          <w:rFonts w:ascii="Avenir Next LT Pro" w:hAnsi="Avenir Next LT Pro" w:cs="Lucida Sans Unicode"/>
+          <w:color w:val="404040" w:themeColor="text1" w:themeTint="BF"/>
+          <w:spacing w:val="2"/>
+          <w:shd w:val="clear" w:color="auto" w:fill="FFFFFF"/>
+        </w:rPr>
+        <w:t xml:space="preserve"> y las demás variables. Dentro de las variables discretas, podemos ver </w:t>
+      </w:r>
+      <w:proofErr w:type="gramStart"/>
+      <w:r>
+        <w:rPr>
+          <w:rFonts w:ascii="Avenir Next LT Pro" w:hAnsi="Avenir Next LT Pro" w:cs="Lucida Sans Unicode"/>
+          <w:color w:val="404040" w:themeColor="text1" w:themeTint="BF"/>
+          <w:spacing w:val="2"/>
+          <w:shd w:val="clear" w:color="auto" w:fill="FFFFFF"/>
+        </w:rPr>
+        <w:t xml:space="preserve">que  </w:t>
+      </w:r>
+      <w:proofErr w:type="spellStart"/>
       <w:r>
         <w:rPr>
           <w:rFonts w:ascii="Avenir Next LT Pro" w:hAnsi="Avenir Next LT Pro" w:cs="Lucida Sans Unicode"/>
@@ -3723,17 +3974,9 @@
           <w:spacing w:val="2"/>
           <w:shd w:val="clear" w:color="auto" w:fill="FFFFFF"/>
         </w:rPr>
-        <w:t>heart_disease</w:t>
-      </w:r>
-      <w:r>
-        <w:rPr>
-          <w:rFonts w:ascii="Avenir Next LT Pro" w:hAnsi="Avenir Next LT Pro" w:cs="Lucida Sans Unicode"/>
-          <w:color w:val="404040" w:themeColor="text1" w:themeTint="BF"/>
-          <w:spacing w:val="2"/>
-          <w:shd w:val="clear" w:color="auto" w:fill="FFFFFF"/>
-        </w:rPr>
-        <w:t xml:space="preserve"> y </w:t>
-      </w:r>
+        <w:t>heart</w:t>
+      </w:r>
+      <w:proofErr w:type="gramEnd"/>
       <w:r>
         <w:rPr>
           <w:rFonts w:ascii="Avenir Next LT Pro" w:hAnsi="Avenir Next LT Pro" w:cs="Lucida Sans Unicode"/>
@@ -3743,35 +3986,19 @@
           <w:spacing w:val="2"/>
           <w:shd w:val="clear" w:color="auto" w:fill="FFFFFF"/>
         </w:rPr>
-        <w:t>hypertension</w:t>
-      </w:r>
-      <w:r>
-        <w:rPr>
-          <w:rFonts w:ascii="Avenir Next LT Pro" w:hAnsi="Avenir Next LT Pro" w:cs="Lucida Sans Unicode"/>
-          <w:color w:val="404040" w:themeColor="text1" w:themeTint="BF"/>
-          <w:spacing w:val="2"/>
-          <w:shd w:val="clear" w:color="auto" w:fill="FFFFFF"/>
-        </w:rPr>
-        <w:t xml:space="preserve"> muestran una proporción considerablemente menor de derrames para pacientes que no cuent</w:t>
-      </w:r>
-      <w:r>
-        <w:rPr>
-          <w:rFonts w:ascii="Avenir Next LT Pro" w:hAnsi="Avenir Next LT Pro" w:cs="Lucida Sans Unicode"/>
-          <w:color w:val="404040" w:themeColor="text1" w:themeTint="BF"/>
-          <w:spacing w:val="2"/>
-          <w:shd w:val="clear" w:color="auto" w:fill="FFFFFF"/>
-        </w:rPr>
-        <w:t>a</w:t>
-      </w:r>
-      <w:r>
-        <w:rPr>
-          <w:rFonts w:ascii="Avenir Next LT Pro" w:hAnsi="Avenir Next LT Pro" w:cs="Lucida Sans Unicode"/>
-          <w:color w:val="404040" w:themeColor="text1" w:themeTint="BF"/>
-          <w:spacing w:val="2"/>
-          <w:shd w:val="clear" w:color="auto" w:fill="FFFFFF"/>
-        </w:rPr>
-        <w:t xml:space="preserve">n ya sea con enfermedades de corazón o con hipertensión. Con </w:t>
-      </w:r>
+        <w:t>_disease</w:t>
+      </w:r>
+      <w:proofErr w:type="spellEnd"/>
+      <w:r>
+        <w:rPr>
+          <w:rFonts w:ascii="Avenir Next LT Pro" w:hAnsi="Avenir Next LT Pro" w:cs="Lucida Sans Unicode"/>
+          <w:color w:val="404040" w:themeColor="text1" w:themeTint="BF"/>
+          <w:spacing w:val="2"/>
+          <w:shd w:val="clear" w:color="auto" w:fill="FFFFFF"/>
+        </w:rPr>
+        <w:t xml:space="preserve"> y </w:t>
+      </w:r>
+      <w:proofErr w:type="spellStart"/>
       <w:r>
         <w:rPr>
           <w:rFonts w:ascii="Avenir Next LT Pro" w:hAnsi="Avenir Next LT Pro" w:cs="Lucida Sans Unicode"/>
@@ -3781,8 +4008,49 @@
           <w:spacing w:val="2"/>
           <w:shd w:val="clear" w:color="auto" w:fill="FFFFFF"/>
         </w:rPr>
+        <w:t>hypertension</w:t>
+      </w:r>
+      <w:proofErr w:type="spellEnd"/>
+      <w:r>
+        <w:rPr>
+          <w:rFonts w:ascii="Avenir Next LT Pro" w:hAnsi="Avenir Next LT Pro" w:cs="Lucida Sans Unicode"/>
+          <w:color w:val="404040" w:themeColor="text1" w:themeTint="BF"/>
+          <w:spacing w:val="2"/>
+          <w:shd w:val="clear" w:color="auto" w:fill="FFFFFF"/>
+        </w:rPr>
+        <w:t xml:space="preserve"> muestran una proporción considerablemente menor de derrames para pacientes que no cuent</w:t>
+      </w:r>
+      <w:r>
+        <w:rPr>
+          <w:rFonts w:ascii="Avenir Next LT Pro" w:hAnsi="Avenir Next LT Pro" w:cs="Lucida Sans Unicode"/>
+          <w:color w:val="404040" w:themeColor="text1" w:themeTint="BF"/>
+          <w:spacing w:val="2"/>
+          <w:shd w:val="clear" w:color="auto" w:fill="FFFFFF"/>
+        </w:rPr>
+        <w:t>a</w:t>
+      </w:r>
+      <w:r>
+        <w:rPr>
+          <w:rFonts w:ascii="Avenir Next LT Pro" w:hAnsi="Avenir Next LT Pro" w:cs="Lucida Sans Unicode"/>
+          <w:color w:val="404040" w:themeColor="text1" w:themeTint="BF"/>
+          <w:spacing w:val="2"/>
+          <w:shd w:val="clear" w:color="auto" w:fill="FFFFFF"/>
+        </w:rPr>
+        <w:t xml:space="preserve">n ya sea con enfermedades de corazón o con hipertensión. Con </w:t>
+      </w:r>
+      <w:proofErr w:type="spellStart"/>
+      <w:r>
+        <w:rPr>
+          <w:rFonts w:ascii="Avenir Next LT Pro" w:hAnsi="Avenir Next LT Pro" w:cs="Lucida Sans Unicode"/>
+          <w:i/>
+          <w:iCs/>
+          <w:color w:val="404040" w:themeColor="text1" w:themeTint="BF"/>
+          <w:spacing w:val="2"/>
+          <w:shd w:val="clear" w:color="auto" w:fill="FFFFFF"/>
+        </w:rPr>
         <w:t>ever_married</w:t>
       </w:r>
+      <w:proofErr w:type="spellEnd"/>
       <w:r>
         <w:rPr>
           <w:rFonts w:ascii="Avenir Next LT Pro" w:hAnsi="Avenir Next LT Pro" w:cs="Lucida Sans Unicode"/>
@@ -4278,6 +4546,7 @@
         </w:rPr>
         <w:t xml:space="preserve">Dentro de las demás variables categóricas, vemos que las proporciones, al menos visualmente, no parecen claramente tener proporciones diferentes entre sus niveles. Este es el caso de </w:t>
       </w:r>
+      <w:proofErr w:type="spellStart"/>
       <w:r>
         <w:rPr>
           <w:rFonts w:ascii="Avenir Next LT Pro" w:hAnsi="Avenir Next LT Pro" w:cs="Lucida Sans Unicode"/>
@@ -4289,6 +4558,7 @@
         </w:rPr>
         <w:t>gender</w:t>
       </w:r>
+      <w:proofErr w:type="spellEnd"/>
       <w:r>
         <w:rPr>
           <w:rFonts w:ascii="Avenir Next LT Pro" w:hAnsi="Avenir Next LT Pro" w:cs="Lucida Sans Unicode"/>
@@ -4298,6 +4568,7 @@
         </w:rPr>
         <w:t xml:space="preserve"> (quizá un poco menos proporción en mujeres), </w:t>
       </w:r>
+      <w:proofErr w:type="spellStart"/>
       <w:r>
         <w:rPr>
           <w:rFonts w:ascii="Avenir Next LT Pro" w:hAnsi="Avenir Next LT Pro" w:cs="Lucida Sans Unicode"/>
@@ -4309,6 +4580,7 @@
         </w:rPr>
         <w:t>residence_type</w:t>
       </w:r>
+      <w:proofErr w:type="spellEnd"/>
       <w:r>
         <w:rPr>
           <w:rFonts w:ascii="Avenir Next LT Pro" w:hAnsi="Avenir Next LT Pro" w:cs="Lucida Sans Unicode"/>
@@ -4318,6 +4590,8 @@
         </w:rPr>
         <w:t xml:space="preserve">, </w:t>
       </w:r>
+      <w:proofErr w:type="spellStart"/>
+      <w:proofErr w:type="gramStart"/>
       <w:r>
         <w:rPr>
           <w:rFonts w:ascii="Avenir Next LT Pro" w:hAnsi="Avenir Next LT Pro" w:cs="Lucida Sans Unicode"/>
@@ -4327,17 +4601,9 @@
           <w:spacing w:val="2"/>
           <w:shd w:val="clear" w:color="auto" w:fill="FFFFFF"/>
         </w:rPr>
-        <w:t>smoking_status</w:t>
-      </w:r>
-      <w:r>
-        <w:rPr>
-          <w:rFonts w:ascii="Avenir Next LT Pro" w:hAnsi="Avenir Next LT Pro" w:cs="Lucida Sans Unicode"/>
-          <w:color w:val="404040" w:themeColor="text1" w:themeTint="BF"/>
-          <w:spacing w:val="2"/>
-          <w:shd w:val="clear" w:color="auto" w:fill="FFFFFF"/>
-        </w:rPr>
-        <w:t xml:space="preserve"> y </w:t>
-      </w:r>
+        <w:t>smoking</w:t>
+      </w:r>
+      <w:proofErr w:type="gramEnd"/>
       <w:r>
         <w:rPr>
           <w:rFonts w:ascii="Avenir Next LT Pro" w:hAnsi="Avenir Next LT Pro" w:cs="Lucida Sans Unicode"/>
@@ -4347,8 +4613,31 @@
           <w:spacing w:val="2"/>
           <w:shd w:val="clear" w:color="auto" w:fill="FFFFFF"/>
         </w:rPr>
+        <w:t>_status</w:t>
+      </w:r>
+      <w:proofErr w:type="spellEnd"/>
+      <w:r>
+        <w:rPr>
+          <w:rFonts w:ascii="Avenir Next LT Pro" w:hAnsi="Avenir Next LT Pro" w:cs="Lucida Sans Unicode"/>
+          <w:color w:val="404040" w:themeColor="text1" w:themeTint="BF"/>
+          <w:spacing w:val="2"/>
+          <w:shd w:val="clear" w:color="auto" w:fill="FFFFFF"/>
+        </w:rPr>
+        <w:t xml:space="preserve"> y </w:t>
+      </w:r>
+      <w:proofErr w:type="spellStart"/>
+      <w:r>
+        <w:rPr>
+          <w:rFonts w:ascii="Avenir Next LT Pro" w:hAnsi="Avenir Next LT Pro" w:cs="Lucida Sans Unicode"/>
+          <w:i/>
+          <w:iCs/>
+          <w:color w:val="404040" w:themeColor="text1" w:themeTint="BF"/>
+          <w:spacing w:val="2"/>
+          <w:shd w:val="clear" w:color="auto" w:fill="FFFFFF"/>
+        </w:rPr>
         <w:t>work_type</w:t>
       </w:r>
+      <w:proofErr w:type="spellEnd"/>
       <w:r>
         <w:rPr>
           <w:rFonts w:ascii="Avenir Next LT Pro" w:hAnsi="Avenir Next LT Pro" w:cs="Lucida Sans Unicode"/>
@@ -4963,6 +5252,7 @@
         </w:rPr>
         <w:t xml:space="preserve">Para las variables continuas vemos efectos interesantes. En el caso de </w:t>
       </w:r>
+      <w:proofErr w:type="spellStart"/>
       <w:r>
         <w:rPr>
           <w:rFonts w:ascii="Avenir Next LT Pro" w:hAnsi="Avenir Next LT Pro" w:cs="Lucida Sans Unicode"/>
@@ -4974,6 +5264,7 @@
         </w:rPr>
         <w:t>age</w:t>
       </w:r>
+      <w:proofErr w:type="spellEnd"/>
       <w:r>
         <w:rPr>
           <w:rFonts w:ascii="Avenir Next LT Pro" w:hAnsi="Avenir Next LT Pro" w:cs="Lucida Sans Unicode"/>
@@ -4992,6 +5283,7 @@
         </w:rPr>
         <w:t xml:space="preserve">Los niveles promedio de glucosa muestran una distribución bimodal, y se observa que en la primera moda (menores valores), la densidad de no tener un derrame es mayor, y este efecto se revierte en la segunda moda. Las densidades de </w:t>
       </w:r>
+      <w:proofErr w:type="spellStart"/>
       <w:r>
         <w:rPr>
           <w:rFonts w:ascii="Avenir Next LT Pro" w:hAnsi="Avenir Next LT Pro" w:cs="Lucida Sans Unicode"/>
@@ -5003,6 +5295,7 @@
         </w:rPr>
         <w:t>bmi</w:t>
       </w:r>
+      <w:proofErr w:type="spellEnd"/>
       <w:r>
         <w:rPr>
           <w:rFonts w:ascii="Avenir Next LT Pro" w:hAnsi="Avenir Next LT Pro" w:cs="Lucida Sans Unicode"/>
@@ -5464,6 +5757,7 @@
         <w:lastRenderedPageBreak/>
         <w:t xml:space="preserve">Observando igualmente las correlaciones, apreciamos que todas las variables numéricas tienen una correlación positiva con </w:t>
       </w:r>
+      <w:proofErr w:type="spellStart"/>
       <w:r>
         <w:rPr>
           <w:rFonts w:ascii="Avenir Next LT Pro" w:hAnsi="Avenir Next LT Pro" w:cs="Lucida Sans Unicode"/>
@@ -5475,6 +5769,7 @@
         </w:rPr>
         <w:t>stroke</w:t>
       </w:r>
+      <w:proofErr w:type="spellEnd"/>
       <w:r>
         <w:rPr>
           <w:rFonts w:ascii="Avenir Next LT Pro" w:hAnsi="Avenir Next LT Pro" w:cs="Lucida Sans Unicode"/>
@@ -5484,6 +5779,7 @@
         </w:rPr>
         <w:t xml:space="preserve">, aunque no tan alta como nos gustaría. La más alta considerablemente es </w:t>
       </w:r>
+      <w:proofErr w:type="spellStart"/>
       <w:r>
         <w:rPr>
           <w:rFonts w:ascii="Avenir Next LT Pro" w:hAnsi="Avenir Next LT Pro" w:cs="Lucida Sans Unicode"/>
@@ -5495,6 +5791,7 @@
         </w:rPr>
         <w:t>age</w:t>
       </w:r>
+      <w:proofErr w:type="spellEnd"/>
       <w:r>
         <w:rPr>
           <w:rFonts w:ascii="Avenir Next LT Pro" w:hAnsi="Avenir Next LT Pro" w:cs="Lucida Sans Unicode"/>
@@ -5504,6 +5801,7 @@
         </w:rPr>
         <w:t xml:space="preserve">, seguida en un virtualmente triple empate por </w:t>
       </w:r>
+      <w:proofErr w:type="spellStart"/>
       <w:r>
         <w:rPr>
           <w:rFonts w:ascii="Avenir Next LT Pro" w:hAnsi="Avenir Next LT Pro" w:cs="Lucida Sans Unicode"/>
@@ -5515,6 +5813,7 @@
         </w:rPr>
         <w:t>hypertension</w:t>
       </w:r>
+      <w:proofErr w:type="spellEnd"/>
       <w:r>
         <w:rPr>
           <w:rFonts w:ascii="Avenir Next LT Pro" w:hAnsi="Avenir Next LT Pro" w:cs="Lucida Sans Unicode"/>
@@ -5524,6 +5823,7 @@
         </w:rPr>
         <w:t xml:space="preserve">, </w:t>
       </w:r>
+      <w:proofErr w:type="spellStart"/>
       <w:r>
         <w:rPr>
           <w:rFonts w:ascii="Avenir Next LT Pro" w:hAnsi="Avenir Next LT Pro" w:cs="Lucida Sans Unicode"/>
@@ -5535,6 +5835,7 @@
         </w:rPr>
         <w:t>heart_disease</w:t>
       </w:r>
+      <w:proofErr w:type="spellEnd"/>
       <w:r>
         <w:rPr>
           <w:rFonts w:ascii="Avenir Next LT Pro" w:hAnsi="Avenir Next LT Pro" w:cs="Lucida Sans Unicode"/>
@@ -5544,6 +5845,7 @@
         </w:rPr>
         <w:t xml:space="preserve"> y </w:t>
       </w:r>
+      <w:proofErr w:type="spellStart"/>
       <w:r>
         <w:rPr>
           <w:rFonts w:ascii="Avenir Next LT Pro" w:hAnsi="Avenir Next LT Pro" w:cs="Lucida Sans Unicode"/>
@@ -5555,6 +5857,7 @@
         </w:rPr>
         <w:t>avg_glucose_level</w:t>
       </w:r>
+      <w:proofErr w:type="spellEnd"/>
       <w:r>
         <w:rPr>
           <w:rFonts w:ascii="Avenir Next LT Pro" w:hAnsi="Avenir Next LT Pro" w:cs="Lucida Sans Unicode"/>
@@ -5854,6 +6157,7 @@
         </w:rPr>
         <w:t xml:space="preserve"> que no estemos visualizando al solo compararlas individualmente contra </w:t>
       </w:r>
+      <w:proofErr w:type="spellStart"/>
       <w:r>
         <w:rPr>
           <w:rFonts w:ascii="Avenir Next LT Pro" w:hAnsi="Avenir Next LT Pro" w:cs="Lucida Sans Unicode"/>
@@ -5865,6 +6169,7 @@
         </w:rPr>
         <w:t>stroke</w:t>
       </w:r>
+      <w:proofErr w:type="spellEnd"/>
       <w:r>
         <w:rPr>
           <w:rFonts w:ascii="Avenir Next LT Pro" w:hAnsi="Avenir Next LT Pro" w:cs="Lucida Sans Unicode"/>
@@ -5892,7 +6197,127 @@
           <w:spacing w:val="2"/>
           <w:shd w:val="clear" w:color="auto" w:fill="FFFFFF"/>
         </w:rPr>
-        <w:t>El modelo por elegir será un bosque aleatorio, dado que es un modelo “tried-and-true” en el contexto de la clasificación. Para ocuparlo en Python nos apoyaremos de la paquetería scikit-learn. A diferencia de otras implementaciones, como en R, scikit-learn no acepta valores de string para las variables categóricas. Derivado de esto, el único proceso de preingeniería será hacer One-Hot Encoding a las categóricas.</w:t>
+        <w:t>El modelo por elegir será un bosque aleatorio, dado que es un modelo “</w:t>
+      </w:r>
+      <w:proofErr w:type="spellStart"/>
+      <w:r>
+        <w:rPr>
+          <w:rFonts w:ascii="Avenir Next LT Pro" w:hAnsi="Avenir Next LT Pro" w:cs="Lucida Sans Unicode"/>
+          <w:color w:val="404040" w:themeColor="text1" w:themeTint="BF"/>
+          <w:spacing w:val="2"/>
+          <w:shd w:val="clear" w:color="auto" w:fill="FFFFFF"/>
+        </w:rPr>
+        <w:t>tried</w:t>
+      </w:r>
+      <w:proofErr w:type="spellEnd"/>
+      <w:r>
+        <w:rPr>
+          <w:rFonts w:ascii="Avenir Next LT Pro" w:hAnsi="Avenir Next LT Pro" w:cs="Lucida Sans Unicode"/>
+          <w:color w:val="404040" w:themeColor="text1" w:themeTint="BF"/>
+          <w:spacing w:val="2"/>
+          <w:shd w:val="clear" w:color="auto" w:fill="FFFFFF"/>
+        </w:rPr>
+        <w:t xml:space="preserve">-and-true” en el contexto de la clasificación. Para ocuparlo en Python nos apoyaremos de la paquetería </w:t>
+      </w:r>
+      <w:proofErr w:type="spellStart"/>
+      <w:r>
+        <w:rPr>
+          <w:rFonts w:ascii="Avenir Next LT Pro" w:hAnsi="Avenir Next LT Pro" w:cs="Lucida Sans Unicode"/>
+          <w:color w:val="404040" w:themeColor="text1" w:themeTint="BF"/>
+          <w:spacing w:val="2"/>
+          <w:shd w:val="clear" w:color="auto" w:fill="FFFFFF"/>
+        </w:rPr>
+        <w:t>scikit-learn</w:t>
+      </w:r>
+      <w:proofErr w:type="spellEnd"/>
+      <w:r>
+        <w:rPr>
+          <w:rFonts w:ascii="Avenir Next LT Pro" w:hAnsi="Avenir Next LT Pro" w:cs="Lucida Sans Unicode"/>
+          <w:color w:val="404040" w:themeColor="text1" w:themeTint="BF"/>
+          <w:spacing w:val="2"/>
+          <w:shd w:val="clear" w:color="auto" w:fill="FFFFFF"/>
+        </w:rPr>
+        <w:t xml:space="preserve">. A diferencia de otras implementaciones, como en R, </w:t>
+      </w:r>
+      <w:proofErr w:type="spellStart"/>
+      <w:r>
+        <w:rPr>
+          <w:rFonts w:ascii="Avenir Next LT Pro" w:hAnsi="Avenir Next LT Pro" w:cs="Lucida Sans Unicode"/>
+          <w:color w:val="404040" w:themeColor="text1" w:themeTint="BF"/>
+          <w:spacing w:val="2"/>
+          <w:shd w:val="clear" w:color="auto" w:fill="FFFFFF"/>
+        </w:rPr>
+        <w:t>scikit-learn</w:t>
+      </w:r>
+      <w:proofErr w:type="spellEnd"/>
+      <w:r>
+        <w:rPr>
+          <w:rFonts w:ascii="Avenir Next LT Pro" w:hAnsi="Avenir Next LT Pro" w:cs="Lucida Sans Unicode"/>
+          <w:color w:val="404040" w:themeColor="text1" w:themeTint="BF"/>
+          <w:spacing w:val="2"/>
+          <w:shd w:val="clear" w:color="auto" w:fill="FFFFFF"/>
+        </w:rPr>
+        <w:t xml:space="preserve"> no acepta valores de </w:t>
+      </w:r>
+      <w:proofErr w:type="spellStart"/>
+      <w:r>
+        <w:rPr>
+          <w:rFonts w:ascii="Avenir Next LT Pro" w:hAnsi="Avenir Next LT Pro" w:cs="Lucida Sans Unicode"/>
+          <w:color w:val="404040" w:themeColor="text1" w:themeTint="BF"/>
+          <w:spacing w:val="2"/>
+          <w:shd w:val="clear" w:color="auto" w:fill="FFFFFF"/>
+        </w:rPr>
+        <w:t>string</w:t>
+      </w:r>
+      <w:proofErr w:type="spellEnd"/>
+      <w:r>
+        <w:rPr>
+          <w:rFonts w:ascii="Avenir Next LT Pro" w:hAnsi="Avenir Next LT Pro" w:cs="Lucida Sans Unicode"/>
+          <w:color w:val="404040" w:themeColor="text1" w:themeTint="BF"/>
+          <w:spacing w:val="2"/>
+          <w:shd w:val="clear" w:color="auto" w:fill="FFFFFF"/>
+        </w:rPr>
+        <w:t xml:space="preserve"> para las variables categóricas. Derivado de esto, el único proceso de preingeniería será hacer </w:t>
+      </w:r>
+      <w:proofErr w:type="spellStart"/>
+      <w:r>
+        <w:rPr>
+          <w:rFonts w:ascii="Avenir Next LT Pro" w:hAnsi="Avenir Next LT Pro" w:cs="Lucida Sans Unicode"/>
+          <w:color w:val="404040" w:themeColor="text1" w:themeTint="BF"/>
+          <w:spacing w:val="2"/>
+          <w:shd w:val="clear" w:color="auto" w:fill="FFFFFF"/>
+        </w:rPr>
+        <w:t>One</w:t>
+      </w:r>
+      <w:proofErr w:type="spellEnd"/>
+      <w:r>
+        <w:rPr>
+          <w:rFonts w:ascii="Avenir Next LT Pro" w:hAnsi="Avenir Next LT Pro" w:cs="Lucida Sans Unicode"/>
+          <w:color w:val="404040" w:themeColor="text1" w:themeTint="BF"/>
+          <w:spacing w:val="2"/>
+          <w:shd w:val="clear" w:color="auto" w:fill="FFFFFF"/>
+        </w:rPr>
+        <w:t xml:space="preserve">-Hot </w:t>
+      </w:r>
+      <w:proofErr w:type="spellStart"/>
+      <w:r>
+        <w:rPr>
+          <w:rFonts w:ascii="Avenir Next LT Pro" w:hAnsi="Avenir Next LT Pro" w:cs="Lucida Sans Unicode"/>
+          <w:color w:val="404040" w:themeColor="text1" w:themeTint="BF"/>
+          <w:spacing w:val="2"/>
+          <w:shd w:val="clear" w:color="auto" w:fill="FFFFFF"/>
+        </w:rPr>
+        <w:t>Encoding</w:t>
+      </w:r>
+      <w:proofErr w:type="spellEnd"/>
+      <w:r>
+        <w:rPr>
+          <w:rFonts w:ascii="Avenir Next LT Pro" w:hAnsi="Avenir Next LT Pro" w:cs="Lucida Sans Unicode"/>
+          <w:color w:val="404040" w:themeColor="text1" w:themeTint="BF"/>
+          <w:spacing w:val="2"/>
+          <w:shd w:val="clear" w:color="auto" w:fill="FFFFFF"/>
+        </w:rPr>
+        <w:t xml:space="preserve"> a las categóricas.</w:t>
       </w:r>
     </w:p>
     <w:p>
@@ -6043,7 +6468,27 @@
           <w:spacing w:val="2"/>
           <w:shd w:val="clear" w:color="auto" w:fill="FFFFFF"/>
         </w:rPr>
-        <w:t xml:space="preserve">Se ajustó una malla (relativamente pequeña) al modelo de bosques aleatorios, y los mejores parámetros fueron 240 árboles, 7 variables a considerar en cada split, criterio de Gini, entre otros. Esto resultó en una precisión del 100% en entrenamiento y 85.39% en prueba. </w:t>
+        <w:t xml:space="preserve">Se ajustó una malla (relativamente pequeña) al modelo de bosques aleatorios, y los mejores parámetros fueron 240 árboles, 7 variables a considerar en cada </w:t>
+      </w:r>
+      <w:proofErr w:type="spellStart"/>
+      <w:r>
+        <w:rPr>
+          <w:rFonts w:ascii="Avenir Next LT Pro" w:hAnsi="Avenir Next LT Pro" w:cs="Lucida Sans Unicode"/>
+          <w:color w:val="404040" w:themeColor="text1" w:themeTint="BF"/>
+          <w:spacing w:val="2"/>
+          <w:shd w:val="clear" w:color="auto" w:fill="FFFFFF"/>
+        </w:rPr>
+        <w:t>split</w:t>
+      </w:r>
+      <w:proofErr w:type="spellEnd"/>
+      <w:r>
+        <w:rPr>
+          <w:rFonts w:ascii="Avenir Next LT Pro" w:hAnsi="Avenir Next LT Pro" w:cs="Lucida Sans Unicode"/>
+          <w:color w:val="404040" w:themeColor="text1" w:themeTint="BF"/>
+          <w:spacing w:val="2"/>
+          <w:shd w:val="clear" w:color="auto" w:fill="FFFFFF"/>
+        </w:rPr>
+        <w:t xml:space="preserve">, criterio de Gini, entre otros. Esto resultó en una precisión del 100% en entrenamiento y 85.39% en prueba. </w:t>
       </w:r>
     </w:p>
     <w:p>
@@ -6715,6 +7160,7 @@
         </w:rPr>
         <w:t xml:space="preserve">Es importante saber qué variables contribuyen más en favor de tener una predicción correcta. Para esto, calculamos la importancia por permutación para los conjuntos tanto de entrenamiento como de prueba. En ambos, notamos que </w:t>
       </w:r>
+      <w:proofErr w:type="spellStart"/>
       <w:r>
         <w:rPr>
           <w:rFonts w:ascii="Avenir Next LT Pro" w:hAnsi="Avenir Next LT Pro" w:cs="Lucida Sans Unicode"/>
@@ -6726,6 +7172,7 @@
         </w:rPr>
         <w:t>age</w:t>
       </w:r>
+      <w:proofErr w:type="spellEnd"/>
       <w:r>
         <w:rPr>
           <w:rFonts w:ascii="Avenir Next LT Pro" w:hAnsi="Avenir Next LT Pro" w:cs="Lucida Sans Unicode"/>
@@ -6735,6 +7182,7 @@
         </w:rPr>
         <w:t xml:space="preserve"> resulta ser la variable más importante por un margen bastante alto. Seguido de esta se encuentran </w:t>
       </w:r>
+      <w:proofErr w:type="spellStart"/>
       <w:r>
         <w:rPr>
           <w:rFonts w:ascii="Avenir Next LT Pro" w:hAnsi="Avenir Next LT Pro" w:cs="Lucida Sans Unicode"/>
@@ -6746,6 +7194,7 @@
         </w:rPr>
         <w:t>work_type</w:t>
       </w:r>
+      <w:proofErr w:type="spellEnd"/>
       <w:r>
         <w:rPr>
           <w:rFonts w:ascii="Avenir Next LT Pro" w:hAnsi="Avenir Next LT Pro" w:cs="Lucida Sans Unicode"/>
@@ -6755,6 +7204,7 @@
         </w:rPr>
         <w:t xml:space="preserve">, </w:t>
       </w:r>
+      <w:proofErr w:type="spellStart"/>
       <w:r>
         <w:rPr>
           <w:rFonts w:ascii="Avenir Next LT Pro" w:hAnsi="Avenir Next LT Pro" w:cs="Lucida Sans Unicode"/>
@@ -6767,6 +7217,7 @@
         <w:lastRenderedPageBreak/>
         <w:t>bmi</w:t>
       </w:r>
+      <w:proofErr w:type="spellEnd"/>
       <w:r>
         <w:rPr>
           <w:rFonts w:ascii="Avenir Next LT Pro" w:hAnsi="Avenir Next LT Pro" w:cs="Lucida Sans Unicode"/>
@@ -6776,6 +7227,7 @@
         </w:rPr>
         <w:t xml:space="preserve">, </w:t>
       </w:r>
+      <w:proofErr w:type="spellStart"/>
       <w:r>
         <w:rPr>
           <w:rFonts w:ascii="Avenir Next LT Pro" w:hAnsi="Avenir Next LT Pro" w:cs="Lucida Sans Unicode"/>
@@ -6787,6 +7239,7 @@
         </w:rPr>
         <w:t>avg_glucose_level</w:t>
       </w:r>
+      <w:proofErr w:type="spellEnd"/>
       <w:r>
         <w:rPr>
           <w:rFonts w:ascii="Avenir Next LT Pro" w:hAnsi="Avenir Next LT Pro" w:cs="Lucida Sans Unicode"/>
@@ -6814,6 +7267,8 @@
         </w:rPr>
         <w:t xml:space="preserve"> </w:t>
       </w:r>
+      <w:proofErr w:type="spellStart"/>
+      <w:proofErr w:type="gramStart"/>
       <w:r>
         <w:rPr>
           <w:rFonts w:ascii="Avenir Next LT Pro" w:hAnsi="Avenir Next LT Pro" w:cs="Lucida Sans Unicode"/>
@@ -6823,17 +7278,9 @@
           <w:spacing w:val="2"/>
           <w:shd w:val="clear" w:color="auto" w:fill="FFFFFF"/>
         </w:rPr>
-        <w:t>smoking_status</w:t>
-      </w:r>
-      <w:r>
-        <w:rPr>
-          <w:rFonts w:ascii="Avenir Next LT Pro" w:hAnsi="Avenir Next LT Pro" w:cs="Lucida Sans Unicode"/>
-          <w:color w:val="404040" w:themeColor="text1" w:themeTint="BF"/>
-          <w:spacing w:val="2"/>
-          <w:shd w:val="clear" w:color="auto" w:fill="FFFFFF"/>
-        </w:rPr>
-        <w:t xml:space="preserve">, aunque cuentan con una desviación bastante alta en el conjunto de prueba. Las menos importantes en ambos casos son las restantes: </w:t>
-      </w:r>
+        <w:t>smoking</w:t>
+      </w:r>
+      <w:proofErr w:type="gramEnd"/>
       <w:r>
         <w:rPr>
           <w:rFonts w:ascii="Avenir Next LT Pro" w:hAnsi="Avenir Next LT Pro" w:cs="Lucida Sans Unicode"/>
@@ -6843,17 +7290,19 @@
           <w:spacing w:val="2"/>
           <w:shd w:val="clear" w:color="auto" w:fill="FFFFFF"/>
         </w:rPr>
-        <w:t>gender</w:t>
-      </w:r>
-      <w:r>
-        <w:rPr>
-          <w:rFonts w:ascii="Avenir Next LT Pro" w:hAnsi="Avenir Next LT Pro" w:cs="Lucida Sans Unicode"/>
-          <w:color w:val="404040" w:themeColor="text1" w:themeTint="BF"/>
-          <w:spacing w:val="2"/>
-          <w:shd w:val="clear" w:color="auto" w:fill="FFFFFF"/>
-        </w:rPr>
-        <w:t xml:space="preserve">, </w:t>
-      </w:r>
+        <w:t>_status</w:t>
+      </w:r>
+      <w:proofErr w:type="spellEnd"/>
+      <w:r>
+        <w:rPr>
+          <w:rFonts w:ascii="Avenir Next LT Pro" w:hAnsi="Avenir Next LT Pro" w:cs="Lucida Sans Unicode"/>
+          <w:color w:val="404040" w:themeColor="text1" w:themeTint="BF"/>
+          <w:spacing w:val="2"/>
+          <w:shd w:val="clear" w:color="auto" w:fill="FFFFFF"/>
+        </w:rPr>
+        <w:t xml:space="preserve">, aunque cuentan con una desviación bastante alta en el conjunto de prueba. Las menos importantes en ambos casos son las restantes: </w:t>
+      </w:r>
+      <w:proofErr w:type="spellStart"/>
       <w:r>
         <w:rPr>
           <w:rFonts w:ascii="Avenir Next LT Pro" w:hAnsi="Avenir Next LT Pro" w:cs="Lucida Sans Unicode"/>
@@ -6863,8 +7312,9 @@
           <w:spacing w:val="2"/>
           <w:shd w:val="clear" w:color="auto" w:fill="FFFFFF"/>
         </w:rPr>
-        <w:t>ever_married</w:t>
-      </w:r>
+        <w:t>gender</w:t>
+      </w:r>
+      <w:proofErr w:type="spellEnd"/>
       <w:r>
         <w:rPr>
           <w:rFonts w:ascii="Avenir Next LT Pro" w:hAnsi="Avenir Next LT Pro" w:cs="Lucida Sans Unicode"/>
@@ -6874,6 +7324,7 @@
         </w:rPr>
         <w:t xml:space="preserve">, </w:t>
       </w:r>
+      <w:proofErr w:type="spellStart"/>
       <w:r>
         <w:rPr>
           <w:rFonts w:ascii="Avenir Next LT Pro" w:hAnsi="Avenir Next LT Pro" w:cs="Lucida Sans Unicode"/>
@@ -6883,8 +7334,9 @@
           <w:spacing w:val="2"/>
           <w:shd w:val="clear" w:color="auto" w:fill="FFFFFF"/>
         </w:rPr>
-        <w:t>residence_type</w:t>
-      </w:r>
+        <w:t>ever_married</w:t>
+      </w:r>
+      <w:proofErr w:type="spellEnd"/>
       <w:r>
         <w:rPr>
           <w:rFonts w:ascii="Avenir Next LT Pro" w:hAnsi="Avenir Next LT Pro" w:cs="Lucida Sans Unicode"/>
@@ -6894,6 +7346,7 @@
         </w:rPr>
         <w:t xml:space="preserve">, </w:t>
       </w:r>
+      <w:proofErr w:type="spellStart"/>
       <w:r>
         <w:rPr>
           <w:rFonts w:ascii="Avenir Next LT Pro" w:hAnsi="Avenir Next LT Pro" w:cs="Lucida Sans Unicode"/>
@@ -6903,35 +7356,19 @@
           <w:spacing w:val="2"/>
           <w:shd w:val="clear" w:color="auto" w:fill="FFFFFF"/>
         </w:rPr>
-        <w:t>hypertension</w:t>
-      </w:r>
-      <w:r>
-        <w:rPr>
-          <w:rFonts w:ascii="Avenir Next LT Pro" w:hAnsi="Avenir Next LT Pro" w:cs="Lucida Sans Unicode"/>
-          <w:color w:val="404040" w:themeColor="text1" w:themeTint="BF"/>
-          <w:spacing w:val="2"/>
-          <w:shd w:val="clear" w:color="auto" w:fill="FFFFFF"/>
-        </w:rPr>
-        <w:t xml:space="preserve"> </w:t>
-      </w:r>
-      <w:r>
-        <w:rPr>
-          <w:rFonts w:ascii="Avenir Next LT Pro" w:hAnsi="Avenir Next LT Pro" w:cs="Lucida Sans Unicode"/>
-          <w:color w:val="404040" w:themeColor="text1" w:themeTint="BF"/>
-          <w:spacing w:val="2"/>
-          <w:shd w:val="clear" w:color="auto" w:fill="FFFFFF"/>
-        </w:rPr>
-        <w:t>y</w:t>
-      </w:r>
-      <w:r>
-        <w:rPr>
-          <w:rFonts w:ascii="Avenir Next LT Pro" w:hAnsi="Avenir Next LT Pro" w:cs="Lucida Sans Unicode"/>
-          <w:color w:val="404040" w:themeColor="text1" w:themeTint="BF"/>
-          <w:spacing w:val="2"/>
-          <w:shd w:val="clear" w:color="auto" w:fill="FFFFFF"/>
-        </w:rPr>
-        <w:t xml:space="preserve"> </w:t>
-      </w:r>
+        <w:t>residence_type</w:t>
+      </w:r>
+      <w:proofErr w:type="spellEnd"/>
+      <w:r>
+        <w:rPr>
+          <w:rFonts w:ascii="Avenir Next LT Pro" w:hAnsi="Avenir Next LT Pro" w:cs="Lucida Sans Unicode"/>
+          <w:color w:val="404040" w:themeColor="text1" w:themeTint="BF"/>
+          <w:spacing w:val="2"/>
+          <w:shd w:val="clear" w:color="auto" w:fill="FFFFFF"/>
+        </w:rPr>
+        <w:t xml:space="preserve">, </w:t>
+      </w:r>
+      <w:proofErr w:type="spellStart"/>
       <w:r>
         <w:rPr>
           <w:rFonts w:ascii="Avenir Next LT Pro" w:hAnsi="Avenir Next LT Pro" w:cs="Lucida Sans Unicode"/>
@@ -6941,8 +7378,49 @@
           <w:spacing w:val="2"/>
           <w:shd w:val="clear" w:color="auto" w:fill="FFFFFF"/>
         </w:rPr>
+        <w:t>hypertension</w:t>
+      </w:r>
+      <w:proofErr w:type="spellEnd"/>
+      <w:r>
+        <w:rPr>
+          <w:rFonts w:ascii="Avenir Next LT Pro" w:hAnsi="Avenir Next LT Pro" w:cs="Lucida Sans Unicode"/>
+          <w:color w:val="404040" w:themeColor="text1" w:themeTint="BF"/>
+          <w:spacing w:val="2"/>
+          <w:shd w:val="clear" w:color="auto" w:fill="FFFFFF"/>
+        </w:rPr>
+        <w:t xml:space="preserve"> </w:t>
+      </w:r>
+      <w:r>
+        <w:rPr>
+          <w:rFonts w:ascii="Avenir Next LT Pro" w:hAnsi="Avenir Next LT Pro" w:cs="Lucida Sans Unicode"/>
+          <w:color w:val="404040" w:themeColor="text1" w:themeTint="BF"/>
+          <w:spacing w:val="2"/>
+          <w:shd w:val="clear" w:color="auto" w:fill="FFFFFF"/>
+        </w:rPr>
+        <w:t>y</w:t>
+      </w:r>
+      <w:r>
+        <w:rPr>
+          <w:rFonts w:ascii="Avenir Next LT Pro" w:hAnsi="Avenir Next LT Pro" w:cs="Lucida Sans Unicode"/>
+          <w:color w:val="404040" w:themeColor="text1" w:themeTint="BF"/>
+          <w:spacing w:val="2"/>
+          <w:shd w:val="clear" w:color="auto" w:fill="FFFFFF"/>
+        </w:rPr>
+        <w:t xml:space="preserve"> </w:t>
+      </w:r>
+      <w:proofErr w:type="spellStart"/>
+      <w:r>
+        <w:rPr>
+          <w:rFonts w:ascii="Avenir Next LT Pro" w:hAnsi="Avenir Next LT Pro" w:cs="Lucida Sans Unicode"/>
+          <w:i/>
+          <w:iCs/>
+          <w:color w:val="404040" w:themeColor="text1" w:themeTint="BF"/>
+          <w:spacing w:val="2"/>
+          <w:shd w:val="clear" w:color="auto" w:fill="FFFFFF"/>
+        </w:rPr>
         <w:t>heart_disease</w:t>
       </w:r>
+      <w:proofErr w:type="spellEnd"/>
       <w:r>
         <w:rPr>
           <w:rFonts w:ascii="Avenir Next LT Pro" w:hAnsi="Avenir Next LT Pro" w:cs="Lucida Sans Unicode"/>
@@ -7447,7 +7925,27 @@
           <w:spacing w:val="2"/>
           <w:shd w:val="clear" w:color="auto" w:fill="FFFFFF"/>
         </w:rPr>
-        <w:t>Este estudio tiene limitaciones muy claras, como lo son un tamaño de base inicial pequeño y una variable objetivo desbalanceada. Lo primero se ve incluso más afectado al eliminar NA, quitar valores poco representados y balancear la base.</w:t>
+        <w:t xml:space="preserve">Este estudio tiene limitaciones muy claras, como lo son un tamaño de base inicial pequeño y una variable </w:t>
+      </w:r>
+      <w:proofErr w:type="gramStart"/>
+      <w:r>
+        <w:rPr>
+          <w:rFonts w:ascii="Avenir Next LT Pro" w:hAnsi="Avenir Next LT Pro" w:cs="Lucida Sans Unicode"/>
+          <w:color w:val="404040" w:themeColor="text1" w:themeTint="BF"/>
+          <w:spacing w:val="2"/>
+          <w:shd w:val="clear" w:color="auto" w:fill="FFFFFF"/>
+        </w:rPr>
+        <w:t>objetivo desbalanceada</w:t>
+      </w:r>
+      <w:proofErr w:type="gramEnd"/>
+      <w:r>
+        <w:rPr>
+          <w:rFonts w:ascii="Avenir Next LT Pro" w:hAnsi="Avenir Next LT Pro" w:cs="Lucida Sans Unicode"/>
+          <w:color w:val="404040" w:themeColor="text1" w:themeTint="BF"/>
+          <w:spacing w:val="2"/>
+          <w:shd w:val="clear" w:color="auto" w:fill="FFFFFF"/>
+        </w:rPr>
+        <w:t>. Lo primero se ve incluso más afectado al eliminar NA, quitar valores poco representados y balancear la base.</w:t>
       </w:r>
     </w:p>
     <w:p>
@@ -7503,7 +8001,27 @@
           <w:spacing w:val="2"/>
           <w:shd w:val="clear" w:color="auto" w:fill="FFFFFF"/>
         </w:rPr>
-        <w:t xml:space="preserve">. Se podría hacer un análisis exploratorio más exhaustivo, por ejemplo, fijando dos variables en lugar de una y ver como se comporta la proporción de derrames. Por otra parte, se podría hacer el ejercicio sin balancear la base (no obstante, sí estratificando la variable objetivo), ya que quizá la reducción de información </w:t>
+        <w:t xml:space="preserve">. Se podría hacer un análisis exploratorio más exhaustivo, por ejemplo, fijando dos variables en lugar de una y ver </w:t>
+      </w:r>
+      <w:proofErr w:type="spellStart"/>
+      <w:r>
+        <w:rPr>
+          <w:rFonts w:ascii="Avenir Next LT Pro" w:hAnsi="Avenir Next LT Pro" w:cs="Lucida Sans Unicode"/>
+          <w:color w:val="404040" w:themeColor="text1" w:themeTint="BF"/>
+          <w:spacing w:val="2"/>
+          <w:shd w:val="clear" w:color="auto" w:fill="FFFFFF"/>
+        </w:rPr>
+        <w:t>como</w:t>
+      </w:r>
+      <w:proofErr w:type="spellEnd"/>
+      <w:r>
+        <w:rPr>
+          <w:rFonts w:ascii="Avenir Next LT Pro" w:hAnsi="Avenir Next LT Pro" w:cs="Lucida Sans Unicode"/>
+          <w:color w:val="404040" w:themeColor="text1" w:themeTint="BF"/>
+          <w:spacing w:val="2"/>
+          <w:shd w:val="clear" w:color="auto" w:fill="FFFFFF"/>
+        </w:rPr>
+        <w:t xml:space="preserve"> se comporta la proporción de derrames. Por otra parte, se podría hacer el ejercicio sin balancear la base (no obstante, sí estratificando la variable objetivo), ya que quizá la reducción de información </w:t>
       </w:r>
       <w:r>
         <w:rPr>
@@ -7551,6 +8069,7 @@
         <w:lastRenderedPageBreak/>
         <w:t xml:space="preserve">aunque </w:t>
       </w:r>
+      <w:proofErr w:type="spellStart"/>
       <w:r>
         <w:rPr>
           <w:rFonts w:ascii="Avenir Next LT Pro" w:hAnsi="Avenir Next LT Pro" w:cs="Lucida Sans Unicode"/>
@@ -7562,6 +8081,7 @@
         </w:rPr>
         <w:t>work_type</w:t>
       </w:r>
+      <w:proofErr w:type="spellEnd"/>
       <w:r>
         <w:rPr>
           <w:rFonts w:ascii="Avenir Next LT Pro" w:hAnsi="Avenir Next LT Pro" w:cs="Lucida Sans Unicode"/>
@@ -7641,7 +8161,27 @@
           <w:spacing w:val="2"/>
           <w:shd w:val="clear" w:color="auto" w:fill="FFFFFF"/>
         </w:rPr>
-        <w:t>). Finalmente, aunque los bosques aleatorios son un método muy poderoso para clasificación, cabe probar otros modelos como regresión logística lasso o redes neuronales.</w:t>
+        <w:t xml:space="preserve">). Finalmente, aunque los bosques aleatorios son un método muy poderoso para clasificación, cabe probar otros modelos como regresión logística </w:t>
+      </w:r>
+      <w:proofErr w:type="spellStart"/>
+      <w:r>
+        <w:rPr>
+          <w:rFonts w:ascii="Avenir Next LT Pro" w:hAnsi="Avenir Next LT Pro" w:cs="Lucida Sans Unicode"/>
+          <w:color w:val="404040" w:themeColor="text1" w:themeTint="BF"/>
+          <w:spacing w:val="2"/>
+          <w:shd w:val="clear" w:color="auto" w:fill="FFFFFF"/>
+        </w:rPr>
+        <w:t>lasso</w:t>
+      </w:r>
+      <w:proofErr w:type="spellEnd"/>
+      <w:r>
+        <w:rPr>
+          <w:rFonts w:ascii="Avenir Next LT Pro" w:hAnsi="Avenir Next LT Pro" w:cs="Lucida Sans Unicode"/>
+          <w:color w:val="404040" w:themeColor="text1" w:themeTint="BF"/>
+          <w:spacing w:val="2"/>
+          <w:shd w:val="clear" w:color="auto" w:fill="FFFFFF"/>
+        </w:rPr>
+        <w:t xml:space="preserve"> o redes neuronales.</w:t>
       </w:r>
     </w:p>
     <w:p>
@@ -8104,9 +8644,11 @@
     <w:p>
       <w:pPr>
         <w:rPr>
-          <w:rFonts w:ascii="Avenir Next LT Pro" w:hAnsi="Avenir Next LT Pro" w:cs="Lucida Sans Unicode"/>
-          <w:color w:val="404040" w:themeColor="text1" w:themeTint="BF"/>
-          <w:spacing w:val="2"/>
+          <w:rStyle w:val="Hipervnculo"/>
+          <w:rFonts w:ascii="Avenir Next LT Pro" w:hAnsi="Avenir Next LT Pro" w:cs="Lucida Sans Unicode"/>
+          <w:color w:val="404040" w:themeColor="text1" w:themeTint="BF"/>
+          <w:spacing w:val="2"/>
+          <w:u w:val="none"/>
           <w:shd w:val="clear" w:color="auto" w:fill="FFFFFF"/>
         </w:rPr>
       </w:pPr>
@@ -8215,683 +8757,10 @@
           </wp:anchor>
         </w:drawing>
       </w:r>
-      <w:r>
-        <w:rPr>
-          <w:rFonts w:ascii="Avenir Next LT Pro" w:hAnsi="Avenir Next LT Pro" w:cs="Lucida Sans Unicode"/>
-          <w:color w:val="404040" w:themeColor="text1" w:themeTint="BF"/>
-          <w:spacing w:val="2"/>
-          <w:shd w:val="clear" w:color="auto" w:fill="FFFFFF"/>
-        </w:rPr>
-        <w:br w:type="page"/>
-      </w:r>
-    </w:p>
-    <w:p>
-      <w:pPr>
-        <w:jc w:val="both"/>
-        <w:rPr>
-          <w:rFonts w:ascii="Avenir Next LT Pro" w:hAnsi="Avenir Next LT Pro" w:cs="Lucida Sans Unicode"/>
-          <w:b/>
-          <w:bCs/>
-          <w:color w:val="404040" w:themeColor="text1" w:themeTint="BF"/>
-          <w:spacing w:val="2"/>
-          <w:sz w:val="24"/>
-          <w:szCs w:val="24"/>
-          <w:shd w:val="clear" w:color="auto" w:fill="FFFFFF"/>
-        </w:rPr>
-      </w:pPr>
-      <w:r>
-        <w:rPr>
-          <w:rFonts w:ascii="Avenir Next LT Pro" w:hAnsi="Avenir Next LT Pro" w:cs="Lucida Sans Unicode"/>
-          <w:b/>
-          <w:bCs/>
-          <w:color w:val="404040" w:themeColor="text1" w:themeTint="BF"/>
-          <w:spacing w:val="2"/>
-          <w:sz w:val="24"/>
-          <w:szCs w:val="24"/>
-          <w:shd w:val="clear" w:color="auto" w:fill="FFFFFF"/>
-        </w:rPr>
-        <w:lastRenderedPageBreak/>
-        <w:t>Extra</w:t>
-      </w:r>
-    </w:p>
-    <w:p>
-      <w:pPr>
-        <w:spacing w:after="0"/>
-        <w:jc w:val="both"/>
-        <w:rPr>
-          <w:rFonts w:ascii="Avenir Next LT Pro" w:hAnsi="Avenir Next LT Pro" w:cs="Lucida Sans Unicode"/>
-          <w:color w:val="404040" w:themeColor="text1" w:themeTint="BF"/>
-          <w:spacing w:val="2"/>
-          <w:shd w:val="clear" w:color="auto" w:fill="FFFFFF"/>
-        </w:rPr>
-      </w:pPr>
-      <w:r>
-        <w:rPr>
-          <w:rFonts w:ascii="Avenir Next LT Pro" w:hAnsi="Avenir Next LT Pro" w:cs="Lucida Sans Unicode"/>
-          <w:color w:val="404040" w:themeColor="text1" w:themeTint="BF"/>
-          <w:spacing w:val="2"/>
-          <w:shd w:val="clear" w:color="auto" w:fill="FFFFFF"/>
-        </w:rPr>
-        <w:t>E</w:t>
-      </w:r>
-      <w:r>
-        <w:rPr>
-          <w:rFonts w:ascii="Avenir Next LT Pro" w:hAnsi="Avenir Next LT Pro" w:cs="Lucida Sans Unicode"/>
-          <w:color w:val="404040" w:themeColor="text1" w:themeTint="BF"/>
-          <w:spacing w:val="2"/>
-          <w:shd w:val="clear" w:color="auto" w:fill="FFFFFF"/>
-        </w:rPr>
-        <w:t>s</w:t>
-      </w:r>
-      <w:r>
-        <w:rPr>
-          <w:rFonts w:ascii="Avenir Next LT Pro" w:hAnsi="Avenir Next LT Pro" w:cs="Lucida Sans Unicode"/>
-          <w:color w:val="404040" w:themeColor="text1" w:themeTint="BF"/>
-          <w:spacing w:val="2"/>
-          <w:shd w:val="clear" w:color="auto" w:fill="FFFFFF"/>
-        </w:rPr>
-        <w:t>te es</w:t>
-      </w:r>
-      <w:r>
-        <w:rPr>
-          <w:rFonts w:ascii="Avenir Next LT Pro" w:hAnsi="Avenir Next LT Pro" w:cs="Lucida Sans Unicode"/>
-          <w:color w:val="404040" w:themeColor="text1" w:themeTint="BF"/>
-          <w:spacing w:val="2"/>
-          <w:shd w:val="clear" w:color="auto" w:fill="FFFFFF"/>
-        </w:rPr>
-        <w:t xml:space="preserve"> un proyecto escolar y el punto principal más allá de hacer un análisis exhaustivo u obtener resultados óptimos predictivos</w:t>
-      </w:r>
-      <w:r>
-        <w:rPr>
-          <w:rFonts w:ascii="Avenir Next LT Pro" w:hAnsi="Avenir Next LT Pro" w:cs="Lucida Sans Unicode"/>
-          <w:color w:val="404040" w:themeColor="text1" w:themeTint="BF"/>
-          <w:spacing w:val="2"/>
-          <w:shd w:val="clear" w:color="auto" w:fill="FFFFFF"/>
-        </w:rPr>
-        <w:t>,</w:t>
-      </w:r>
-      <w:r>
-        <w:rPr>
-          <w:rFonts w:ascii="Avenir Next LT Pro" w:hAnsi="Avenir Next LT Pro" w:cs="Lucida Sans Unicode"/>
-          <w:color w:val="404040" w:themeColor="text1" w:themeTint="BF"/>
-          <w:spacing w:val="2"/>
-          <w:shd w:val="clear" w:color="auto" w:fill="FFFFFF"/>
-        </w:rPr>
-        <w:t xml:space="preserve"> es elaborar un reporte académico con fundamentos de visualización y narrativa</w:t>
-      </w:r>
-      <w:r>
-        <w:rPr>
-          <w:rFonts w:ascii="Avenir Next LT Pro" w:hAnsi="Avenir Next LT Pro" w:cs="Lucida Sans Unicode"/>
-          <w:color w:val="404040" w:themeColor="text1" w:themeTint="BF"/>
-          <w:spacing w:val="2"/>
-          <w:shd w:val="clear" w:color="auto" w:fill="FFFFFF"/>
-        </w:rPr>
-        <w:t>. Por esta razón, se</w:t>
-      </w:r>
-      <w:r>
-        <w:rPr>
-          <w:rFonts w:ascii="Avenir Next LT Pro" w:hAnsi="Avenir Next LT Pro" w:cs="Lucida Sans Unicode"/>
-          <w:color w:val="404040" w:themeColor="text1" w:themeTint="BF"/>
-          <w:spacing w:val="2"/>
-          <w:shd w:val="clear" w:color="auto" w:fill="FFFFFF"/>
-        </w:rPr>
-        <w:t xml:space="preserve"> añade esta sección con propuestas de qué podría mejorarse en este documento:</w:t>
-      </w:r>
-    </w:p>
-    <w:p>
-      <w:pPr>
-        <w:spacing w:after="0"/>
-        <w:jc w:val="both"/>
-        <w:rPr>
-          <w:rFonts w:ascii="Avenir Next LT Pro" w:hAnsi="Avenir Next LT Pro" w:cs="Lucida Sans Unicode"/>
-          <w:color w:val="404040" w:themeColor="text1" w:themeTint="BF"/>
-          <w:spacing w:val="2"/>
-          <w:shd w:val="clear" w:color="auto" w:fill="FFFFFF"/>
-        </w:rPr>
-      </w:pPr>
-    </w:p>
-    <w:p>
-      <w:pPr>
-        <w:pStyle w:val="Prrafodelista"/>
-        <w:numPr>
-          <w:ilvl w:val="0"/>
-          <w:numId w:val="1"/>
-        </w:numPr>
-        <w:spacing w:after="0"/>
-        <w:jc w:val="both"/>
-        <w:rPr>
-          <w:rFonts w:ascii="Avenir Next LT Pro" w:hAnsi="Avenir Next LT Pro" w:cs="Lucida Sans Unicode"/>
-          <w:color w:val="404040" w:themeColor="text1" w:themeTint="BF"/>
-          <w:spacing w:val="2"/>
-          <w:shd w:val="clear" w:color="auto" w:fill="FFFFFF"/>
-        </w:rPr>
-      </w:pPr>
-      <w:r>
-        <w:rPr>
-          <w:rFonts w:ascii="Avenir Next LT Pro" w:hAnsi="Avenir Next LT Pro" w:cs="Lucida Sans Unicode"/>
-          <w:color w:val="404040" w:themeColor="text1" w:themeTint="BF"/>
-          <w:spacing w:val="2"/>
-          <w:shd w:val="clear" w:color="auto" w:fill="FFFFFF"/>
-        </w:rPr>
-        <w:t>Incluir superíndices numerados para relacionar ciertos segmentos de texto o imágenes a las referencias</w:t>
-      </w:r>
-    </w:p>
-    <w:p>
-      <w:pPr>
-        <w:pStyle w:val="Prrafodelista"/>
-        <w:numPr>
-          <w:ilvl w:val="0"/>
-          <w:numId w:val="1"/>
-        </w:numPr>
-        <w:spacing w:after="0"/>
-        <w:jc w:val="both"/>
-        <w:rPr>
-          <w:rFonts w:ascii="Avenir Next LT Pro" w:hAnsi="Avenir Next LT Pro" w:cs="Lucida Sans Unicode"/>
-          <w:color w:val="404040" w:themeColor="text1" w:themeTint="BF"/>
-          <w:spacing w:val="2"/>
-          <w:shd w:val="clear" w:color="auto" w:fill="FFFFFF"/>
-        </w:rPr>
-      </w:pPr>
-      <w:r>
-        <w:rPr>
-          <w:rFonts w:ascii="Avenir Next LT Pro" w:hAnsi="Avenir Next LT Pro" w:cs="Lucida Sans Unicode"/>
-          <w:color w:val="404040" w:themeColor="text1" w:themeTint="BF"/>
-          <w:spacing w:val="2"/>
-          <w:shd w:val="clear" w:color="auto" w:fill="FFFFFF"/>
-        </w:rPr>
-        <w:t>Incluir el número de figura en cada una de las imágenes mostradas, y hacer referencias claras dentro de cada texto que explica cierta imagen</w:t>
-      </w:r>
-    </w:p>
-    <w:p>
-      <w:pPr>
-        <w:pStyle w:val="Prrafodelista"/>
-        <w:numPr>
-          <w:ilvl w:val="0"/>
-          <w:numId w:val="1"/>
-        </w:numPr>
-        <w:spacing w:after="0"/>
-        <w:jc w:val="both"/>
-        <w:rPr>
-          <w:rFonts w:ascii="Avenir Next LT Pro" w:hAnsi="Avenir Next LT Pro" w:cs="Lucida Sans Unicode"/>
-          <w:color w:val="404040" w:themeColor="text1" w:themeTint="BF"/>
-          <w:spacing w:val="2"/>
-          <w:shd w:val="clear" w:color="auto" w:fill="FFFFFF"/>
-        </w:rPr>
-      </w:pPr>
-      <w:r>
-        <w:rPr>
-          <w:rFonts w:ascii="Avenir Next LT Pro" w:hAnsi="Avenir Next LT Pro" w:cs="Lucida Sans Unicode"/>
-          <w:color w:val="404040" w:themeColor="text1" w:themeTint="BF"/>
-          <w:spacing w:val="2"/>
-          <w:shd w:val="clear" w:color="auto" w:fill="FFFFFF"/>
-        </w:rPr>
-        <w:t xml:space="preserve">Ocupar colores como parte de la narrativa. Por ejemplo, la variable </w:t>
-      </w:r>
-      <w:r>
-        <w:rPr>
-          <w:rFonts w:ascii="Avenir Next LT Pro" w:hAnsi="Avenir Next LT Pro" w:cs="Lucida Sans Unicode"/>
-          <w:i/>
-          <w:iCs/>
-          <w:color w:val="404040" w:themeColor="text1" w:themeTint="BF"/>
-          <w:spacing w:val="2"/>
-          <w:shd w:val="clear" w:color="auto" w:fill="FFFFFF"/>
-        </w:rPr>
-        <w:t>age</w:t>
-      </w:r>
-      <w:r>
-        <w:rPr>
-          <w:rFonts w:ascii="Avenir Next LT Pro" w:hAnsi="Avenir Next LT Pro" w:cs="Lucida Sans Unicode"/>
-          <w:color w:val="404040" w:themeColor="text1" w:themeTint="BF"/>
-          <w:spacing w:val="2"/>
-          <w:shd w:val="clear" w:color="auto" w:fill="FFFFFF"/>
-        </w:rPr>
-        <w:t xml:space="preserve"> es la </w:t>
-      </w:r>
-      <w:r>
-        <w:rPr>
-          <w:rFonts w:ascii="Avenir Next LT Pro" w:hAnsi="Avenir Next LT Pro" w:cs="Lucida Sans Unicode"/>
-          <w:color w:val="404040" w:themeColor="text1" w:themeTint="BF"/>
-          <w:spacing w:val="2"/>
-          <w:shd w:val="clear" w:color="auto" w:fill="FFFFFF"/>
-        </w:rPr>
-        <w:t xml:space="preserve">resultó ser </w:t>
-      </w:r>
-      <w:r>
-        <w:rPr>
-          <w:rFonts w:ascii="Avenir Next LT Pro" w:hAnsi="Avenir Next LT Pro" w:cs="Lucida Sans Unicode"/>
-          <w:color w:val="404040" w:themeColor="text1" w:themeTint="BF"/>
-          <w:spacing w:val="2"/>
-          <w:shd w:val="clear" w:color="auto" w:fill="FFFFFF"/>
-        </w:rPr>
-        <w:t>más</w:t>
-      </w:r>
-      <w:r>
-        <w:rPr>
-          <w:rFonts w:ascii="Avenir Next LT Pro" w:hAnsi="Avenir Next LT Pro" w:cs="Lucida Sans Unicode"/>
-          <w:color w:val="404040" w:themeColor="text1" w:themeTint="BF"/>
-          <w:spacing w:val="2"/>
-          <w:shd w:val="clear" w:color="auto" w:fill="FFFFFF"/>
-        </w:rPr>
-        <w:t xml:space="preserve"> importante</w:t>
-      </w:r>
-      <w:r>
-        <w:rPr>
-          <w:rFonts w:ascii="Avenir Next LT Pro" w:hAnsi="Avenir Next LT Pro" w:cs="Lucida Sans Unicode"/>
-          <w:color w:val="404040" w:themeColor="text1" w:themeTint="BF"/>
-          <w:spacing w:val="2"/>
-          <w:shd w:val="clear" w:color="auto" w:fill="FFFFFF"/>
-        </w:rPr>
-        <w:t xml:space="preserve">. Quizá </w:t>
-      </w:r>
-      <w:r>
-        <w:rPr>
-          <w:rFonts w:ascii="Avenir Next LT Pro" w:hAnsi="Avenir Next LT Pro" w:cs="Lucida Sans Unicode"/>
-          <w:color w:val="404040" w:themeColor="text1" w:themeTint="BF"/>
-          <w:spacing w:val="2"/>
-          <w:shd w:val="clear" w:color="auto" w:fill="FFFFFF"/>
-        </w:rPr>
-        <w:t>se podría asignarle algún color llamativo (</w:t>
-      </w:r>
-      <w:r>
-        <w:rPr>
-          <w:rFonts w:ascii="Avenir Next LT Pro" w:hAnsi="Avenir Next LT Pro" w:cs="Lucida Sans Unicode"/>
-          <w:b/>
-          <w:bCs/>
-          <w:color w:val="ED7D31" w:themeColor="accent2"/>
-          <w:spacing w:val="2"/>
-          <w:shd w:val="clear" w:color="auto" w:fill="FFFFFF"/>
-        </w:rPr>
-        <w:t>naranja</w:t>
-      </w:r>
-      <w:r>
-        <w:rPr>
-          <w:rFonts w:ascii="Avenir Next LT Pro" w:hAnsi="Avenir Next LT Pro" w:cs="Lucida Sans Unicode"/>
-          <w:color w:val="404040" w:themeColor="text1" w:themeTint="BF"/>
-          <w:spacing w:val="2"/>
-          <w:shd w:val="clear" w:color="auto" w:fill="FFFFFF"/>
-        </w:rPr>
-        <w:t>, tal vez) y remarcar cada aparición de la palabra con tal formato. Y no sólo</w:t>
-      </w:r>
-      <w:r>
-        <w:rPr>
-          <w:rFonts w:ascii="Avenir Next LT Pro" w:hAnsi="Avenir Next LT Pro" w:cs="Lucida Sans Unicode"/>
-          <w:color w:val="404040" w:themeColor="text1" w:themeTint="BF"/>
-          <w:spacing w:val="2"/>
-          <w:shd w:val="clear" w:color="auto" w:fill="FFFFFF"/>
-        </w:rPr>
-        <w:t xml:space="preserve"> </w:t>
-      </w:r>
-      <w:r>
-        <w:rPr>
-          <w:rFonts w:ascii="Avenir Next LT Pro" w:hAnsi="Avenir Next LT Pro" w:cs="Lucida Sans Unicode"/>
-          <w:color w:val="404040" w:themeColor="text1" w:themeTint="BF"/>
-          <w:spacing w:val="2"/>
-          <w:shd w:val="clear" w:color="auto" w:fill="FFFFFF"/>
-        </w:rPr>
-        <w:t xml:space="preserve">remarcarlo dentro del texto, sino ocuparlo también dentro de las gráficas. De la misma forma, la variable </w:t>
-      </w:r>
-      <w:r>
-        <w:rPr>
-          <w:rFonts w:ascii="Avenir Next LT Pro" w:hAnsi="Avenir Next LT Pro" w:cs="Lucida Sans Unicode"/>
-          <w:i/>
-          <w:iCs/>
-          <w:color w:val="404040" w:themeColor="text1" w:themeTint="BF"/>
-          <w:spacing w:val="2"/>
-          <w:shd w:val="clear" w:color="auto" w:fill="FFFFFF"/>
-        </w:rPr>
-        <w:t>stroke</w:t>
-      </w:r>
-      <w:r>
-        <w:rPr>
-          <w:rFonts w:ascii="Avenir Next LT Pro" w:hAnsi="Avenir Next LT Pro" w:cs="Lucida Sans Unicode"/>
-          <w:color w:val="404040" w:themeColor="text1" w:themeTint="BF"/>
-          <w:spacing w:val="2"/>
-          <w:shd w:val="clear" w:color="auto" w:fill="FFFFFF"/>
-        </w:rPr>
-        <w:t>,</w:t>
-      </w:r>
-      <w:r>
-        <w:rPr>
-          <w:rFonts w:ascii="Avenir Next LT Pro" w:hAnsi="Avenir Next LT Pro" w:cs="Lucida Sans Unicode"/>
-          <w:color w:val="404040" w:themeColor="text1" w:themeTint="BF"/>
-          <w:spacing w:val="2"/>
-          <w:shd w:val="clear" w:color="auto" w:fill="FFFFFF"/>
-        </w:rPr>
-        <w:t xml:space="preserve"> siendo la variable objetivo, podría ser resaltada. En este caso se vuelve un poco más complicado, ya que nos interesaría resaltar y diferenciar cuando vale 0 y cuando vale 1. Quizá se podría resaltar así “</w:t>
-      </w:r>
-      <w:r>
-        <w:rPr>
-          <w:rFonts w:ascii="Avenir Next LT Pro" w:hAnsi="Avenir Next LT Pro" w:cs="Lucida Sans Unicode"/>
-          <w:b/>
-          <w:bCs/>
-          <w:color w:val="404040" w:themeColor="text1" w:themeTint="BF"/>
-          <w:spacing w:val="2"/>
-          <w:shd w:val="clear" w:color="auto" w:fill="FFFFFF"/>
-        </w:rPr>
-        <w:t>stroke</w:t>
-      </w:r>
-      <w:r>
-        <w:rPr>
-          <w:rFonts w:ascii="Avenir Next LT Pro" w:hAnsi="Avenir Next LT Pro" w:cs="Lucida Sans Unicode"/>
-          <w:color w:val="404040" w:themeColor="text1" w:themeTint="BF"/>
-          <w:spacing w:val="2"/>
-          <w:shd w:val="clear" w:color="auto" w:fill="FFFFFF"/>
-        </w:rPr>
-        <w:t xml:space="preserve">” dentro del texto, y en las gráficas ocupar un relleno completo para los valores 0 y un valor </w:t>
-      </w:r>
-      <w:r>
-        <w:rPr>
-          <w:rFonts w:ascii="Avenir Next LT Pro" w:hAnsi="Avenir Next LT Pro" w:cs="Lucida Sans Unicode"/>
-          <w:color w:val="404040" w:themeColor="text1" w:themeTint="BF"/>
-          <w:spacing w:val="2"/>
-          <w:shd w:val="clear" w:color="auto" w:fill="FFFFFF"/>
-        </w:rPr>
-        <w:t>punteado o a rayas cuando valga 1.</w:t>
-      </w:r>
-      <w:r>
-        <w:rPr>
-          <w:rFonts w:ascii="Avenir Next LT Pro" w:hAnsi="Avenir Next LT Pro" w:cs="Lucida Sans Unicode"/>
-          <w:color w:val="404040" w:themeColor="text1" w:themeTint="BF"/>
-          <w:spacing w:val="2"/>
-          <w:shd w:val="clear" w:color="auto" w:fill="FFFFFF"/>
-        </w:rPr>
-        <w:t xml:space="preserve"> De esta forma, un ejemplo representativo hecho a mano se vería algo así:</w:t>
-      </w:r>
-    </w:p>
-    <w:p>
-      <w:pPr>
-        <w:spacing w:after="0"/>
-        <w:jc w:val="both"/>
-        <w:rPr>
-          <w:rFonts w:ascii="Avenir Next LT Pro" w:hAnsi="Avenir Next LT Pro" w:cs="Lucida Sans Unicode"/>
-          <w:color w:val="404040" w:themeColor="text1" w:themeTint="BF"/>
-          <w:spacing w:val="2"/>
-          <w:shd w:val="clear" w:color="auto" w:fill="FFFFFF"/>
-        </w:rPr>
-      </w:pPr>
-    </w:p>
-    <w:p>
-      <w:pPr>
-        <w:spacing w:after="0"/>
-        <w:ind w:left="360"/>
-        <w:jc w:val="both"/>
-        <w:rPr>
-          <w:rFonts w:ascii="Avenir Next LT Pro" w:hAnsi="Avenir Next LT Pro" w:cs="Lucida Sans Unicode"/>
-          <w:color w:val="404040" w:themeColor="text1" w:themeTint="BF"/>
-          <w:spacing w:val="2"/>
-          <w:shd w:val="clear" w:color="auto" w:fill="FFFFFF"/>
-        </w:rPr>
-      </w:pPr>
-    </w:p>
-    <w:p>
-      <w:pPr>
-        <w:spacing w:after="0"/>
-        <w:jc w:val="both"/>
-        <w:rPr>
-          <w:rFonts w:ascii="Avenir Next LT Pro" w:hAnsi="Avenir Next LT Pro" w:cs="Lucida Sans Unicode"/>
-          <w:color w:val="404040" w:themeColor="text1" w:themeTint="BF"/>
-          <w:spacing w:val="2"/>
-          <w:shd w:val="clear" w:color="auto" w:fill="FFFFFF"/>
-        </w:rPr>
-      </w:pPr>
-      <w:r>
-        <w:rPr>
-          <w:rStyle w:val="Hipervnculo"/>
-          <w:rFonts w:ascii="Avenir Next LT Pro" w:hAnsi="Avenir Next LT Pro" w:cs="Lucida Sans Unicode"/>
-          <w:noProof/>
-          <w:color w:val="404040" w:themeColor="text1" w:themeTint="BF"/>
-          <w:spacing w:val="2"/>
-          <w:u w:val="none"/>
-          <w:shd w:val="clear" w:color="auto" w:fill="FFFFFF"/>
-        </w:rPr>
-        <w:drawing>
-          <wp:anchor distT="0" distB="0" distL="114300" distR="114300" simplePos="0" relativeHeight="251722752" behindDoc="0" locked="0" layoutInCell="1" allowOverlap="1" wp14:anchorId="072C77B8" wp14:editId="3A252CD9">
-            <wp:simplePos x="0" y="0"/>
-            <wp:positionH relativeFrom="margin">
-              <wp:align>right</wp:align>
-            </wp:positionH>
-            <wp:positionV relativeFrom="paragraph">
-              <wp:posOffset>6985</wp:posOffset>
-            </wp:positionV>
-            <wp:extent cx="3432810" cy="1866900"/>
-            <wp:effectExtent l="0" t="0" r="0" b="0"/>
-            <wp:wrapThrough wrapText="bothSides">
-              <wp:wrapPolygon edited="0">
-                <wp:start x="0" y="0"/>
-                <wp:lineTo x="0" y="21380"/>
-                <wp:lineTo x="21456" y="21380"/>
-                <wp:lineTo x="21456" y="0"/>
-                <wp:lineTo x="0" y="0"/>
-              </wp:wrapPolygon>
-            </wp:wrapThrough>
-            <wp:docPr id="48" name="Imagen 48" descr="Gráfico&#10;&#10;Descripción generada automáticamente"/>
-            <wp:cNvGraphicFramePr>
-              <a:graphicFrameLocks xmlns:a="http://schemas.openxmlformats.org/drawingml/2006/main" noChangeAspect="1"/>
-            </wp:cNvGraphicFramePr>
-            <a:graphic xmlns:a="http://schemas.openxmlformats.org/drawingml/2006/main">
-              <a:graphicData uri="http://schemas.openxmlformats.org/drawingml/2006/picture">
-                <pic:pic xmlns:pic="http://schemas.openxmlformats.org/drawingml/2006/picture">
-                  <pic:nvPicPr>
-                    <pic:cNvPr id="48" name="Imagen 48" descr="Gráfico&#10;&#10;Descripción generada automáticamente"/>
-                    <pic:cNvPicPr/>
-                  </pic:nvPicPr>
-                  <pic:blipFill>
-                    <a:blip r:embed="rId40">
-                      <a:extLst>
-                        <a:ext uri="{28A0092B-C50C-407E-A947-70E740481C1C}">
-                          <a14:useLocalDpi xmlns:a14="http://schemas.microsoft.com/office/drawing/2010/main" val="0"/>
-                        </a:ext>
-                      </a:extLst>
-                    </a:blip>
-                    <a:stretch>
-                      <a:fillRect/>
-                    </a:stretch>
-                  </pic:blipFill>
-                  <pic:spPr>
-                    <a:xfrm>
-                      <a:off x="0" y="0"/>
-                      <a:ext cx="3432810" cy="1866900"/>
-                    </a:xfrm>
-                    <a:prstGeom prst="rect">
-                      <a:avLst/>
-                    </a:prstGeom>
-                  </pic:spPr>
-                </pic:pic>
-              </a:graphicData>
-            </a:graphic>
-            <wp14:sizeRelH relativeFrom="page">
-              <wp14:pctWidth>0</wp14:pctWidth>
-            </wp14:sizeRelH>
-            <wp14:sizeRelV relativeFrom="page">
-              <wp14:pctHeight>0</wp14:pctHeight>
-            </wp14:sizeRelV>
-          </wp:anchor>
-        </w:drawing>
-      </w:r>
-      <w:r>
-        <w:rPr>
-          <w:noProof/>
-        </w:rPr>
-        <w:drawing>
-          <wp:anchor distT="0" distB="0" distL="114300" distR="114300" simplePos="0" relativeHeight="251724800" behindDoc="0" locked="0" layoutInCell="1" allowOverlap="1" wp14:anchorId="229F3FF6" wp14:editId="34CA1B2B">
-            <wp:simplePos x="0" y="0"/>
-            <wp:positionH relativeFrom="margin">
-              <wp:posOffset>205740</wp:posOffset>
-            </wp:positionH>
-            <wp:positionV relativeFrom="paragraph">
-              <wp:posOffset>54610</wp:posOffset>
-            </wp:positionV>
-            <wp:extent cx="2040255" cy="1869440"/>
-            <wp:effectExtent l="0" t="0" r="0" b="0"/>
-            <wp:wrapThrough wrapText="bothSides">
-              <wp:wrapPolygon edited="0">
-                <wp:start x="9479" y="0"/>
-                <wp:lineTo x="403" y="3082"/>
-                <wp:lineTo x="0" y="21351"/>
-                <wp:lineTo x="20571" y="21351"/>
-                <wp:lineTo x="20975" y="20910"/>
-                <wp:lineTo x="21378" y="19149"/>
-                <wp:lineTo x="21378" y="3082"/>
-                <wp:lineTo x="12303" y="0"/>
-                <wp:lineTo x="9479" y="0"/>
-              </wp:wrapPolygon>
-            </wp:wrapThrough>
-            <wp:docPr id="49" name="Imagen 8" descr="Gráfico, Histograma&#10;&#10;Descripción generada automáticamente">
-              <a:extLst xmlns:a="http://schemas.openxmlformats.org/drawingml/2006/main">
-                <a:ext uri="{FF2B5EF4-FFF2-40B4-BE49-F238E27FC236}">
-                  <a16:creationId xmlns:a16="http://schemas.microsoft.com/office/drawing/2014/main" id="{D0C8489F-9C78-4269-902A-0E8EE486AE07}"/>
-                </a:ext>
-              </a:extLst>
-            </wp:docPr>
-            <wp:cNvGraphicFramePr>
-              <a:graphicFrameLocks xmlns:a="http://schemas.openxmlformats.org/drawingml/2006/main" noChangeAspect="1"/>
-            </wp:cNvGraphicFramePr>
-            <a:graphic xmlns:a="http://schemas.openxmlformats.org/drawingml/2006/main">
-              <a:graphicData uri="http://schemas.openxmlformats.org/drawingml/2006/picture">
-                <pic:pic xmlns:pic="http://schemas.openxmlformats.org/drawingml/2006/picture">
-                  <pic:nvPicPr>
-                    <pic:cNvPr id="29" name="Imagen 8" descr="Gráfico, Histograma&#10;&#10;Descripción generada automáticamente">
-                      <a:extLst>
-                        <a:ext uri="{FF2B5EF4-FFF2-40B4-BE49-F238E27FC236}">
-                          <a16:creationId xmlns:a16="http://schemas.microsoft.com/office/drawing/2014/main" id="{D0C8489F-9C78-4269-902A-0E8EE486AE07}"/>
-                        </a:ext>
-                      </a:extLst>
-                    </pic:cNvPr>
-                    <pic:cNvPicPr>
-                      <a:picLocks noChangeAspect="1"/>
-                    </pic:cNvPicPr>
-                  </pic:nvPicPr>
-                  <pic:blipFill>
-                    <a:blip r:embed="rId27" cstate="print">
-                      <a:extLst>
-                        <a:ext uri="{28A0092B-C50C-407E-A947-70E740481C1C}">
-                          <a14:useLocalDpi xmlns:a14="http://schemas.microsoft.com/office/drawing/2010/main" val="0"/>
-                        </a:ext>
-                      </a:extLst>
-                    </a:blip>
-                    <a:stretch>
-                      <a:fillRect/>
-                    </a:stretch>
-                  </pic:blipFill>
-                  <pic:spPr>
-                    <a:xfrm>
-                      <a:off x="0" y="0"/>
-                      <a:ext cx="2040255" cy="1869440"/>
-                    </a:xfrm>
-                    <a:prstGeom prst="rect">
-                      <a:avLst/>
-                    </a:prstGeom>
-                  </pic:spPr>
-                </pic:pic>
-              </a:graphicData>
-            </a:graphic>
-            <wp14:sizeRelH relativeFrom="margin">
-              <wp14:pctWidth>0</wp14:pctWidth>
-            </wp14:sizeRelH>
-            <wp14:sizeRelV relativeFrom="margin">
-              <wp14:pctHeight>0</wp14:pctHeight>
-            </wp14:sizeRelV>
-          </wp:anchor>
-        </w:drawing>
-      </w:r>
-    </w:p>
-    <w:p>
-      <w:pPr>
-        <w:rPr>
-          <w:rStyle w:val="Hipervnculo"/>
-          <w:rFonts w:ascii="Avenir Next LT Pro" w:hAnsi="Avenir Next LT Pro" w:cs="Lucida Sans Unicode"/>
-          <w:color w:val="404040" w:themeColor="text1" w:themeTint="BF"/>
-          <w:spacing w:val="2"/>
-          <w:u w:val="none"/>
-          <w:shd w:val="clear" w:color="auto" w:fill="FFFFFF"/>
-        </w:rPr>
-      </w:pPr>
-    </w:p>
-    <w:p>
-      <w:pPr>
-        <w:pStyle w:val="Prrafodelista"/>
-        <w:numPr>
-          <w:ilvl w:val="0"/>
-          <w:numId w:val="1"/>
-        </w:numPr>
-        <w:jc w:val="both"/>
-        <w:rPr>
-          <w:rStyle w:val="Hipervnculo"/>
-          <w:rFonts w:ascii="Avenir Next LT Pro" w:hAnsi="Avenir Next LT Pro" w:cs="Lucida Sans Unicode"/>
-          <w:color w:val="404040" w:themeColor="text1" w:themeTint="BF"/>
-          <w:spacing w:val="2"/>
-          <w:u w:val="none"/>
-          <w:shd w:val="clear" w:color="auto" w:fill="FFFFFF"/>
-        </w:rPr>
-      </w:pPr>
-      <w:r>
-        <w:rPr>
-          <w:rStyle w:val="Hipervnculo"/>
-          <w:rFonts w:ascii="Avenir Next LT Pro" w:hAnsi="Avenir Next LT Pro" w:cs="Lucida Sans Unicode"/>
-          <w:color w:val="404040" w:themeColor="text1" w:themeTint="BF"/>
-          <w:spacing w:val="2"/>
-          <w:u w:val="none"/>
-          <w:shd w:val="clear" w:color="auto" w:fill="FFFFFF"/>
-        </w:rPr>
-        <w:t xml:space="preserve">De la mano con lo anterior, quizá algunos valores importantes como los porcentajes de </w:t>
-      </w:r>
-      <w:r>
-        <w:rPr>
-          <w:rStyle w:val="Hipervnculo"/>
-          <w:rFonts w:ascii="Avenir Next LT Pro" w:hAnsi="Avenir Next LT Pro" w:cs="Lucida Sans Unicode"/>
-          <w:color w:val="404040" w:themeColor="text1" w:themeTint="BF"/>
-          <w:spacing w:val="2"/>
-          <w:u w:val="none"/>
-          <w:shd w:val="clear" w:color="auto" w:fill="FFFFFF"/>
-        </w:rPr>
-        <w:t>las TFN y TFP podrían tener un formato que las resalte, por ejemplo “</w:t>
-      </w:r>
-      <w:r>
-        <w:rPr>
-          <w:rFonts w:ascii="Avenir Next LT Pro" w:hAnsi="Avenir Next LT Pro" w:cs="Lucida Sans Unicode"/>
-          <w:b/>
-          <w:bCs/>
-          <w:color w:val="70AD47" w:themeColor="accent6"/>
-          <w:spacing w:val="2"/>
-          <w:shd w:val="clear" w:color="auto" w:fill="FFFFFF"/>
-        </w:rPr>
-        <w:t>TFN (16.07% &gt;)</w:t>
-      </w:r>
-      <w:r>
-        <w:rPr>
-          <w:rFonts w:ascii="Avenir Next LT Pro" w:hAnsi="Avenir Next LT Pro" w:cs="Lucida Sans Unicode"/>
-          <w:color w:val="404040" w:themeColor="text1" w:themeTint="BF"/>
-          <w:spacing w:val="2"/>
-          <w:shd w:val="clear" w:color="auto" w:fill="FFFFFF"/>
-        </w:rPr>
-        <w:t xml:space="preserve">, lo hacemos a costa de un incremento significativo de la </w:t>
-      </w:r>
-      <w:r>
-        <w:rPr>
-          <w:rFonts w:ascii="Avenir Next LT Pro" w:hAnsi="Avenir Next LT Pro" w:cs="Lucida Sans Unicode"/>
-          <w:b/>
-          <w:bCs/>
-          <w:color w:val="FF0000"/>
-          <w:spacing w:val="2"/>
-          <w:shd w:val="clear" w:color="auto" w:fill="FFFFFF"/>
-        </w:rPr>
-        <w:t>TFP (42.11% &lt;)</w:t>
-      </w:r>
-      <w:r>
-        <w:rPr>
-          <w:rStyle w:val="Hipervnculo"/>
-          <w:rFonts w:ascii="Avenir Next LT Pro" w:hAnsi="Avenir Next LT Pro" w:cs="Lucida Sans Unicode"/>
-          <w:color w:val="404040" w:themeColor="text1" w:themeTint="BF"/>
-          <w:spacing w:val="2"/>
-          <w:u w:val="none"/>
-          <w:shd w:val="clear" w:color="auto" w:fill="FFFFFF"/>
-        </w:rPr>
-        <w:t>”.</w:t>
-      </w:r>
     </w:p>
     <w:sectPr>
-      <w:headerReference w:type="default" r:id="rId41"/>
-      <w:footerReference w:type="default" r:id="rId42"/>
+      <w:headerReference w:type="default" r:id="rId40"/>
+      <w:footerReference w:type="default" r:id="rId41"/>
       <w:pgSz w:w="12240" w:h="15840"/>
       <w:pgMar w:top="1418" w:right="1701" w:bottom="1418" w:left="1701" w:header="709" w:footer="0" w:gutter="0"/>
       <w:cols w:space="708"/>

</xml_diff>